<commit_message>
finshed implementation of MyArray class
</commit_message>
<xml_diff>
--- a/labs/labs/lab3/documents/Lab3_Wong_Valdez_B01.docx
+++ b/labs/labs/lab3/documents/Lab3_Wong_Valdez_B01.docx
@@ -351,6 +351,7 @@
         <w:rPr>
           <w:b/>
           <w:bCs/>
+          <w:noProof/>
           <w:sz w:val="24"/>
           <w:szCs w:val="24"/>
         </w:rPr>
@@ -480,10 +481,10 @@
           <w:szCs w:val="24"/>
         </w:rPr>
         <w:drawing>
-          <wp:inline distT="0" distB="0" distL="0" distR="0" wp14:anchorId="17D9573A" wp14:editId="07F41308">
-            <wp:extent cx="3810532" cy="6230219"/>
-            <wp:effectExtent l="0" t="0" r="0" b="0"/>
-            <wp:docPr id="1866280694" name="Picture 1" descr="A diagram of a diagram&#10;&#10;Description automatically generated"/>
+          <wp:inline distT="0" distB="0" distL="0" distR="0" wp14:anchorId="4E7EA954" wp14:editId="6C32DEB8">
+            <wp:extent cx="3210373" cy="5458587"/>
+            <wp:effectExtent l="0" t="0" r="9525" b="8890"/>
+            <wp:docPr id="991500107" name="Picture 1" descr="A diagram of a diagram&#10;&#10;Description automatically generated"/>
             <wp:cNvGraphicFramePr>
               <a:graphicFrameLocks xmlns:a="http://schemas.openxmlformats.org/drawingml/2006/main" noChangeAspect="1"/>
             </wp:cNvGraphicFramePr>
@@ -491,7 +492,7 @@
               <a:graphicData uri="http://schemas.openxmlformats.org/drawingml/2006/picture">
                 <pic:pic xmlns:pic="http://schemas.openxmlformats.org/drawingml/2006/picture">
                   <pic:nvPicPr>
-                    <pic:cNvPr id="1866280694" name="Picture 1" descr="A diagram of a diagram&#10;&#10;Description automatically generated"/>
+                    <pic:cNvPr id="991500107" name="Picture 1" descr="A diagram of a diagram&#10;&#10;Description automatically generated"/>
                     <pic:cNvPicPr/>
                   </pic:nvPicPr>
                   <pic:blipFill>
@@ -503,7 +504,126 @@
                   <pic:spPr>
                     <a:xfrm>
                       <a:off x="0" y="0"/>
-                      <a:ext cx="3810532" cy="6230219"/>
+                      <a:ext cx="3210373" cy="5458587"/>
+                    </a:xfrm>
+                    <a:prstGeom prst="rect">
+                      <a:avLst/>
+                    </a:prstGeom>
+                  </pic:spPr>
+                </pic:pic>
+              </a:graphicData>
+            </a:graphic>
+          </wp:inline>
+        </w:drawing>
+      </w:r>
+    </w:p>
+    <w:p>
+      <w:pPr>
+        <w:rPr>
+          <w:rFonts w:ascii="Menlo" w:hAnsi="Menlo" w:cs="Menlo"/>
+          <w:b/>
+          <w:bCs/>
+          <w:sz w:val="24"/>
+          <w:szCs w:val="24"/>
+          <w:u w:val="single"/>
+        </w:rPr>
+      </w:pPr>
+      <w:r>
+        <w:rPr>
+          <w:rFonts w:ascii="Menlo" w:hAnsi="Menlo" w:cs="Menlo"/>
+          <w:b/>
+          <w:bCs/>
+          <w:sz w:val="24"/>
+          <w:szCs w:val="24"/>
+          <w:u w:val="single"/>
+        </w:rPr>
+        <w:br w:type="page"/>
+      </w:r>
+    </w:p>
+    <w:p>
+      <w:pPr>
+        <w:spacing w:after="0"/>
+        <w:rPr>
+          <w:rFonts w:ascii="Menlo" w:hAnsi="Menlo" w:cs="Menlo"/>
+          <w:b/>
+          <w:bCs/>
+          <w:sz w:val="24"/>
+          <w:szCs w:val="24"/>
+          <w:u w:val="single"/>
+        </w:rPr>
+      </w:pPr>
+      <w:r>
+        <w:rPr>
+          <w:rFonts w:ascii="Menlo" w:hAnsi="Menlo" w:cs="Menlo"/>
+          <w:b/>
+          <w:bCs/>
+          <w:sz w:val="24"/>
+          <w:szCs w:val="24"/>
+          <w:u w:val="single"/>
+        </w:rPr>
+        <w:lastRenderedPageBreak/>
+        <w:t>Exercise D</w:t>
+      </w:r>
+    </w:p>
+    <w:p>
+      <w:pPr>
+        <w:spacing w:after="0"/>
+        <w:rPr>
+          <w:rFonts w:ascii="Menlo" w:hAnsi="Menlo" w:cs="Menlo"/>
+          <w:b/>
+          <w:bCs/>
+          <w:sz w:val="24"/>
+          <w:szCs w:val="24"/>
+          <w:u w:val="single"/>
+        </w:rPr>
+      </w:pPr>
+    </w:p>
+    <w:p>
+      <w:pPr>
+        <w:spacing w:after="0"/>
+        <w:rPr>
+          <w:rFonts w:ascii="Menlo" w:hAnsi="Menlo" w:cs="Menlo"/>
+          <w:b/>
+          <w:bCs/>
+          <w:sz w:val="24"/>
+          <w:szCs w:val="24"/>
+          <w:u w:val="single"/>
+        </w:rPr>
+      </w:pPr>
+      <w:r>
+        <w:rPr>
+          <w:rFonts w:ascii="Menlo" w:hAnsi="Menlo" w:cs="Menlo"/>
+          <w:b/>
+          <w:bCs/>
+          <w:sz w:val="24"/>
+          <w:szCs w:val="24"/>
+          <w:u w:val="single"/>
+        </w:rPr>
+        <w:drawing>
+          <wp:inline distT="0" distB="0" distL="0" distR="0" wp14:anchorId="290B2D8E" wp14:editId="2CDF7269">
+            <wp:extent cx="5658640" cy="3791479"/>
+            <wp:effectExtent l="0" t="0" r="0" b="0"/>
+            <wp:docPr id="344219947" name="Picture 1" descr="A screenshot of a computer program&#10;&#10;Description automatically generated"/>
+            <wp:cNvGraphicFramePr>
+              <a:graphicFrameLocks xmlns:a="http://schemas.openxmlformats.org/drawingml/2006/main" noChangeAspect="1"/>
+            </wp:cNvGraphicFramePr>
+            <a:graphic xmlns:a="http://schemas.openxmlformats.org/drawingml/2006/main">
+              <a:graphicData uri="http://schemas.openxmlformats.org/drawingml/2006/picture">
+                <pic:pic xmlns:pic="http://schemas.openxmlformats.org/drawingml/2006/picture">
+                  <pic:nvPicPr>
+                    <pic:cNvPr id="344219947" name="Picture 1" descr="A screenshot of a computer program&#10;&#10;Description automatically generated"/>
+                    <pic:cNvPicPr/>
+                  </pic:nvPicPr>
+                  <pic:blipFill>
+                    <a:blip r:embed="rId8"/>
+                    <a:stretch>
+                      <a:fillRect/>
+                    </a:stretch>
+                  </pic:blipFill>
+                  <pic:spPr>
+                    <a:xfrm>
+                      <a:off x="0" y="0"/>
+                      <a:ext cx="5658640" cy="3791479"/>
                     </a:xfrm>
                     <a:prstGeom prst="rect">
                       <a:avLst/>

</xml_diff>

<commit_message>
improved ar diagram for lab3 exA
</commit_message>
<xml_diff>
--- a/labs/labs/lab3/documents/Lab3_Wong_Valdez_B01.docx
+++ b/labs/labs/lab3/documents/Lab3_Wong_Valdez_B01.docx
@@ -475,10 +475,10 @@
           <w:noProof/>
         </w:rPr>
         <w:drawing>
-          <wp:inline distT="0" distB="0" distL="0" distR="0" wp14:anchorId="2D4F6393" wp14:editId="59ABC429">
-            <wp:extent cx="3286125" cy="5457825"/>
-            <wp:effectExtent l="0" t="0" r="9525" b="9525"/>
-            <wp:docPr id="431329121" name="Picture 1" descr="A diagram of a diagram&#10;&#10;Description automatically generated"/>
+          <wp:inline distT="0" distB="0" distL="0" distR="0" wp14:anchorId="611FE66C" wp14:editId="1FD79C19">
+            <wp:extent cx="3257550" cy="5343525"/>
+            <wp:effectExtent l="0" t="0" r="0" b="9525"/>
+            <wp:docPr id="546366197" name="Picture 1" descr="A diagram of a line&#10;&#10;Description automatically generated"/>
             <wp:cNvGraphicFramePr>
               <a:graphicFrameLocks xmlns:a="http://schemas.openxmlformats.org/drawingml/2006/main" noChangeAspect="1"/>
             </wp:cNvGraphicFramePr>
@@ -486,7 +486,7 @@
               <a:graphicData uri="http://schemas.openxmlformats.org/drawingml/2006/picture">
                 <pic:pic xmlns:pic="http://schemas.openxmlformats.org/drawingml/2006/picture">
                   <pic:nvPicPr>
-                    <pic:cNvPr id="431329121" name="Picture 1" descr="A diagram of a diagram&#10;&#10;Description automatically generated"/>
+                    <pic:cNvPr id="546366197" name="Picture 1" descr="A diagram of a line&#10;&#10;Description automatically generated"/>
                     <pic:cNvPicPr/>
                   </pic:nvPicPr>
                   <pic:blipFill>
@@ -498,7 +498,7 @@
                   <pic:spPr>
                     <a:xfrm>
                       <a:off x="0" y="0"/>
-                      <a:ext cx="3286125" cy="5457825"/>
+                      <a:ext cx="3257550" cy="5343525"/>
                     </a:xfrm>
                     <a:prstGeom prst="rect">
                       <a:avLst/>
@@ -876,27 +876,9 @@
           <w:szCs w:val="20"/>
           <w:lang w:val="en-US"/>
         </w:rPr>
-        <w:t>//  lab3Clock.h</w:t>
-      </w:r>
-    </w:p>
-    <w:p>
-      <w:pPr>
-        <w:tabs>
-          <w:tab w:val="left" w:pos="494"/>
-        </w:tabs>
-        <w:autoSpaceDE w:val="0"/>
-        <w:autoSpaceDN w:val="0"/>
-        <w:adjustRightInd w:val="0"/>
-        <w:spacing w:after="0" w:line="240" w:lineRule="auto"/>
-        <w:rPr>
-          <w:rFonts w:ascii="Menlo" w:hAnsi="Menlo" w:cs="Menlo"/>
-          <w:color w:val="000000"/>
-          <w:kern w:val="0"/>
-          <w:sz w:val="20"/>
-          <w:szCs w:val="20"/>
-          <w:lang w:val="en-US"/>
-        </w:rPr>
-      </w:pPr>
+        <w:t>/</w:t>
+      </w:r>
+      <w:proofErr w:type="gramStart"/>
       <w:r>
         <w:rPr>
           <w:rFonts w:ascii="Menlo" w:hAnsi="Menlo" w:cs="Menlo"/>
@@ -906,8 +888,9 @@
           <w:szCs w:val="20"/>
           <w:lang w:val="en-US"/>
         </w:rPr>
-        <w:t>//  ENSF 614 - Lab 3 - Exercise C</w:t>
-      </w:r>
+        <w:t>/  lab3Clock.h</w:t>
+      </w:r>
+      <w:proofErr w:type="gramEnd"/>
     </w:p>
     <w:p>
       <w:pPr>
@@ -936,27 +919,9 @@
           <w:szCs w:val="20"/>
           <w:lang w:val="en-US"/>
         </w:rPr>
-        <w:t>//  Section B01</w:t>
-      </w:r>
-    </w:p>
-    <w:p>
-      <w:pPr>
-        <w:tabs>
-          <w:tab w:val="left" w:pos="494"/>
-        </w:tabs>
-        <w:autoSpaceDE w:val="0"/>
-        <w:autoSpaceDN w:val="0"/>
-        <w:adjustRightInd w:val="0"/>
-        <w:spacing w:after="0" w:line="240" w:lineRule="auto"/>
-        <w:rPr>
-          <w:rFonts w:ascii="Menlo" w:hAnsi="Menlo" w:cs="Menlo"/>
-          <w:color w:val="000000"/>
-          <w:kern w:val="0"/>
-          <w:sz w:val="20"/>
-          <w:szCs w:val="20"/>
-          <w:lang w:val="en-US"/>
-        </w:rPr>
-      </w:pPr>
+        <w:t>/</w:t>
+      </w:r>
+      <w:proofErr w:type="gramStart"/>
       <w:r>
         <w:rPr>
           <w:rFonts w:ascii="Menlo" w:hAnsi="Menlo" w:cs="Menlo"/>
@@ -966,27 +931,9 @@
           <w:szCs w:val="20"/>
           <w:lang w:val="en-US"/>
         </w:rPr>
-        <w:t>//  Completed by: Alton Wong and Christian Valdez</w:t>
-      </w:r>
-    </w:p>
-    <w:p>
-      <w:pPr>
-        <w:tabs>
-          <w:tab w:val="left" w:pos="494"/>
-        </w:tabs>
-        <w:autoSpaceDE w:val="0"/>
-        <w:autoSpaceDN w:val="0"/>
-        <w:adjustRightInd w:val="0"/>
-        <w:spacing w:after="0" w:line="240" w:lineRule="auto"/>
-        <w:rPr>
-          <w:rFonts w:ascii="Menlo" w:hAnsi="Menlo" w:cs="Menlo"/>
-          <w:color w:val="000000"/>
-          <w:kern w:val="0"/>
-          <w:sz w:val="20"/>
-          <w:szCs w:val="20"/>
-          <w:lang w:val="en-US"/>
-        </w:rPr>
-      </w:pPr>
+        <w:t>/  ENSF</w:t>
+      </w:r>
+      <w:proofErr w:type="gramEnd"/>
       <w:r>
         <w:rPr>
           <w:rFonts w:ascii="Menlo" w:hAnsi="Menlo" w:cs="Menlo"/>
@@ -996,7 +943,169 @@
           <w:szCs w:val="20"/>
           <w:lang w:val="en-US"/>
         </w:rPr>
-        <w:t>//  Submission Date: October 13, 2023</w:t>
+        <w:t xml:space="preserve"> 614 - Lab 3 - Exercise C</w:t>
+      </w:r>
+    </w:p>
+    <w:p>
+      <w:pPr>
+        <w:tabs>
+          <w:tab w:val="left" w:pos="494"/>
+        </w:tabs>
+        <w:autoSpaceDE w:val="0"/>
+        <w:autoSpaceDN w:val="0"/>
+        <w:adjustRightInd w:val="0"/>
+        <w:spacing w:after="0" w:line="240" w:lineRule="auto"/>
+        <w:rPr>
+          <w:rFonts w:ascii="Menlo" w:hAnsi="Menlo" w:cs="Menlo"/>
+          <w:color w:val="000000"/>
+          <w:kern w:val="0"/>
+          <w:sz w:val="20"/>
+          <w:szCs w:val="20"/>
+          <w:lang w:val="en-US"/>
+        </w:rPr>
+      </w:pPr>
+      <w:r>
+        <w:rPr>
+          <w:rFonts w:ascii="Menlo" w:hAnsi="Menlo" w:cs="Menlo"/>
+          <w:color w:val="5D6C79"/>
+          <w:kern w:val="0"/>
+          <w:sz w:val="20"/>
+          <w:szCs w:val="20"/>
+          <w:lang w:val="en-US"/>
+        </w:rPr>
+        <w:t>/</w:t>
+      </w:r>
+      <w:proofErr w:type="gramStart"/>
+      <w:r>
+        <w:rPr>
+          <w:rFonts w:ascii="Menlo" w:hAnsi="Menlo" w:cs="Menlo"/>
+          <w:color w:val="5D6C79"/>
+          <w:kern w:val="0"/>
+          <w:sz w:val="20"/>
+          <w:szCs w:val="20"/>
+          <w:lang w:val="en-US"/>
+        </w:rPr>
+        <w:t>/  Section</w:t>
+      </w:r>
+      <w:proofErr w:type="gramEnd"/>
+      <w:r>
+        <w:rPr>
+          <w:rFonts w:ascii="Menlo" w:hAnsi="Menlo" w:cs="Menlo"/>
+          <w:color w:val="5D6C79"/>
+          <w:kern w:val="0"/>
+          <w:sz w:val="20"/>
+          <w:szCs w:val="20"/>
+          <w:lang w:val="en-US"/>
+        </w:rPr>
+        <w:t xml:space="preserve"> B01</w:t>
+      </w:r>
+    </w:p>
+    <w:p>
+      <w:pPr>
+        <w:tabs>
+          <w:tab w:val="left" w:pos="494"/>
+        </w:tabs>
+        <w:autoSpaceDE w:val="0"/>
+        <w:autoSpaceDN w:val="0"/>
+        <w:adjustRightInd w:val="0"/>
+        <w:spacing w:after="0" w:line="240" w:lineRule="auto"/>
+        <w:rPr>
+          <w:rFonts w:ascii="Menlo" w:hAnsi="Menlo" w:cs="Menlo"/>
+          <w:color w:val="000000"/>
+          <w:kern w:val="0"/>
+          <w:sz w:val="20"/>
+          <w:szCs w:val="20"/>
+          <w:lang w:val="en-US"/>
+        </w:rPr>
+      </w:pPr>
+      <w:r>
+        <w:rPr>
+          <w:rFonts w:ascii="Menlo" w:hAnsi="Menlo" w:cs="Menlo"/>
+          <w:color w:val="5D6C79"/>
+          <w:kern w:val="0"/>
+          <w:sz w:val="20"/>
+          <w:szCs w:val="20"/>
+          <w:lang w:val="en-US"/>
+        </w:rPr>
+        <w:t>/</w:t>
+      </w:r>
+      <w:proofErr w:type="gramStart"/>
+      <w:r>
+        <w:rPr>
+          <w:rFonts w:ascii="Menlo" w:hAnsi="Menlo" w:cs="Menlo"/>
+          <w:color w:val="5D6C79"/>
+          <w:kern w:val="0"/>
+          <w:sz w:val="20"/>
+          <w:szCs w:val="20"/>
+          <w:lang w:val="en-US"/>
+        </w:rPr>
+        <w:t>/  Completed</w:t>
+      </w:r>
+      <w:proofErr w:type="gramEnd"/>
+      <w:r>
+        <w:rPr>
+          <w:rFonts w:ascii="Menlo" w:hAnsi="Menlo" w:cs="Menlo"/>
+          <w:color w:val="5D6C79"/>
+          <w:kern w:val="0"/>
+          <w:sz w:val="20"/>
+          <w:szCs w:val="20"/>
+          <w:lang w:val="en-US"/>
+        </w:rPr>
+        <w:t xml:space="preserve"> by: Alton Wong and Christian Valdez</w:t>
+      </w:r>
+    </w:p>
+    <w:p>
+      <w:pPr>
+        <w:tabs>
+          <w:tab w:val="left" w:pos="494"/>
+        </w:tabs>
+        <w:autoSpaceDE w:val="0"/>
+        <w:autoSpaceDN w:val="0"/>
+        <w:adjustRightInd w:val="0"/>
+        <w:spacing w:after="0" w:line="240" w:lineRule="auto"/>
+        <w:rPr>
+          <w:rFonts w:ascii="Menlo" w:hAnsi="Menlo" w:cs="Menlo"/>
+          <w:color w:val="000000"/>
+          <w:kern w:val="0"/>
+          <w:sz w:val="20"/>
+          <w:szCs w:val="20"/>
+          <w:lang w:val="en-US"/>
+        </w:rPr>
+      </w:pPr>
+      <w:r>
+        <w:rPr>
+          <w:rFonts w:ascii="Menlo" w:hAnsi="Menlo" w:cs="Menlo"/>
+          <w:color w:val="5D6C79"/>
+          <w:kern w:val="0"/>
+          <w:sz w:val="20"/>
+          <w:szCs w:val="20"/>
+          <w:lang w:val="en-US"/>
+        </w:rPr>
+        <w:t>/</w:t>
+      </w:r>
+      <w:proofErr w:type="gramStart"/>
+      <w:r>
+        <w:rPr>
+          <w:rFonts w:ascii="Menlo" w:hAnsi="Menlo" w:cs="Menlo"/>
+          <w:color w:val="5D6C79"/>
+          <w:kern w:val="0"/>
+          <w:sz w:val="20"/>
+          <w:szCs w:val="20"/>
+          <w:lang w:val="en-US"/>
+        </w:rPr>
+        <w:t>/  Submission</w:t>
+      </w:r>
+      <w:proofErr w:type="gramEnd"/>
+      <w:r>
+        <w:rPr>
+          <w:rFonts w:ascii="Menlo" w:hAnsi="Menlo" w:cs="Menlo"/>
+          <w:color w:val="5D6C79"/>
+          <w:kern w:val="0"/>
+          <w:sz w:val="20"/>
+          <w:szCs w:val="20"/>
+          <w:lang w:val="en-US"/>
+        </w:rPr>
+        <w:t xml:space="preserve"> Date: October 13, 2023</w:t>
       </w:r>
     </w:p>
     <w:p>
@@ -1210,6 +1319,7 @@
         </w:rPr>
         <w:t xml:space="preserve"> </w:t>
       </w:r>
+      <w:proofErr w:type="gramStart"/>
       <w:r>
         <w:rPr>
           <w:rFonts w:ascii="Menlo" w:hAnsi="Menlo" w:cs="Menlo"/>
@@ -1232,6 +1342,7 @@
         </w:rPr>
         <w:t>{</w:t>
       </w:r>
+      <w:proofErr w:type="gramEnd"/>
     </w:p>
     <w:p>
       <w:pPr>
@@ -1327,8 +1438,21 @@
           <w:szCs w:val="20"/>
           <w:lang w:val="en-US"/>
         </w:rPr>
-        <w:t xml:space="preserve"> hour;</w:t>
-      </w:r>
+        <w:t xml:space="preserve"> </w:t>
+      </w:r>
+      <w:proofErr w:type="gramStart"/>
+      <w:r>
+        <w:rPr>
+          <w:rFonts w:ascii="Menlo" w:hAnsi="Menlo" w:cs="Menlo"/>
+          <w:color w:val="000000"/>
+          <w:kern w:val="0"/>
+          <w:sz w:val="20"/>
+          <w:szCs w:val="20"/>
+          <w:lang w:val="en-US"/>
+        </w:rPr>
+        <w:t>hour;</w:t>
+      </w:r>
+      <w:proofErr w:type="gramEnd"/>
     </w:p>
     <w:p>
       <w:pPr>
@@ -1381,8 +1505,21 @@
           <w:szCs w:val="20"/>
           <w:lang w:val="en-US"/>
         </w:rPr>
-        <w:t xml:space="preserve"> minute;</w:t>
-      </w:r>
+        <w:t xml:space="preserve"> </w:t>
+      </w:r>
+      <w:proofErr w:type="gramStart"/>
+      <w:r>
+        <w:rPr>
+          <w:rFonts w:ascii="Menlo" w:hAnsi="Menlo" w:cs="Menlo"/>
+          <w:color w:val="000000"/>
+          <w:kern w:val="0"/>
+          <w:sz w:val="20"/>
+          <w:szCs w:val="20"/>
+          <w:lang w:val="en-US"/>
+        </w:rPr>
+        <w:t>minute;</w:t>
+      </w:r>
+      <w:proofErr w:type="gramEnd"/>
     </w:p>
     <w:p>
       <w:pPr>
@@ -1435,8 +1572,21 @@
           <w:szCs w:val="20"/>
           <w:lang w:val="en-US"/>
         </w:rPr>
-        <w:t xml:space="preserve"> second;</w:t>
-      </w:r>
+        <w:t xml:space="preserve"> </w:t>
+      </w:r>
+      <w:proofErr w:type="gramStart"/>
+      <w:r>
+        <w:rPr>
+          <w:rFonts w:ascii="Menlo" w:hAnsi="Menlo" w:cs="Menlo"/>
+          <w:color w:val="000000"/>
+          <w:kern w:val="0"/>
+          <w:sz w:val="20"/>
+          <w:szCs w:val="20"/>
+          <w:lang w:val="en-US"/>
+        </w:rPr>
+        <w:t>second;</w:t>
+      </w:r>
+      <w:proofErr w:type="gramEnd"/>
     </w:p>
     <w:p>
       <w:pPr>
@@ -1521,6 +1671,7 @@
         </w:rPr>
         <w:t xml:space="preserve"> </w:t>
       </w:r>
+      <w:proofErr w:type="spellStart"/>
       <w:r>
         <w:rPr>
           <w:rFonts w:ascii="Menlo" w:hAnsi="Menlo" w:cs="Menlo"/>
@@ -1530,18 +1681,43 @@
           <w:szCs w:val="20"/>
           <w:lang w:val="en-US"/>
         </w:rPr>
-        <w:t>hms_to_sec</w:t>
-      </w:r>
-      <w:r>
-        <w:rPr>
-          <w:rFonts w:ascii="Menlo" w:hAnsi="Menlo" w:cs="Menlo"/>
-          <w:color w:val="000000"/>
-          <w:kern w:val="0"/>
-          <w:sz w:val="20"/>
-          <w:szCs w:val="20"/>
-          <w:lang w:val="en-US"/>
-        </w:rPr>
-        <w:t>();</w:t>
+        <w:t>hms_to_</w:t>
+      </w:r>
+      <w:proofErr w:type="gramStart"/>
+      <w:r>
+        <w:rPr>
+          <w:rFonts w:ascii="Menlo" w:hAnsi="Menlo" w:cs="Menlo"/>
+          <w:color w:val="0F68A0"/>
+          <w:kern w:val="0"/>
+          <w:sz w:val="20"/>
+          <w:szCs w:val="20"/>
+          <w:lang w:val="en-US"/>
+        </w:rPr>
+        <w:t>sec</w:t>
+      </w:r>
+      <w:proofErr w:type="spellEnd"/>
+      <w:r>
+        <w:rPr>
+          <w:rFonts w:ascii="Menlo" w:hAnsi="Menlo" w:cs="Menlo"/>
+          <w:color w:val="000000"/>
+          <w:kern w:val="0"/>
+          <w:sz w:val="20"/>
+          <w:szCs w:val="20"/>
+          <w:lang w:val="en-US"/>
+        </w:rPr>
+        <w:t>(</w:t>
+      </w:r>
+      <w:proofErr w:type="gramEnd"/>
+      <w:r>
+        <w:rPr>
+          <w:rFonts w:ascii="Menlo" w:hAnsi="Menlo" w:cs="Menlo"/>
+          <w:color w:val="000000"/>
+          <w:kern w:val="0"/>
+          <w:sz w:val="20"/>
+          <w:szCs w:val="20"/>
+          <w:lang w:val="en-US"/>
+        </w:rPr>
+        <w:t>);</w:t>
       </w:r>
     </w:p>
     <w:p>
@@ -1627,6 +1803,7 @@
         </w:rPr>
         <w:t xml:space="preserve"> </w:t>
       </w:r>
+      <w:proofErr w:type="spellStart"/>
       <w:r>
         <w:rPr>
           <w:rFonts w:ascii="Menlo" w:hAnsi="Menlo" w:cs="Menlo"/>
@@ -1636,8 +1813,21 @@
           <w:szCs w:val="20"/>
           <w:lang w:val="en-US"/>
         </w:rPr>
-        <w:t>sec_to_hms</w:t>
-      </w:r>
+        <w:t>sec_to_</w:t>
+      </w:r>
+      <w:proofErr w:type="gramStart"/>
+      <w:r>
+        <w:rPr>
+          <w:rFonts w:ascii="Menlo" w:hAnsi="Menlo" w:cs="Menlo"/>
+          <w:color w:val="0F68A0"/>
+          <w:kern w:val="0"/>
+          <w:sz w:val="20"/>
+          <w:szCs w:val="20"/>
+          <w:lang w:val="en-US"/>
+        </w:rPr>
+        <w:t>hms</w:t>
+      </w:r>
+      <w:proofErr w:type="spellEnd"/>
       <w:r>
         <w:rPr>
           <w:rFonts w:ascii="Menlo" w:hAnsi="Menlo" w:cs="Menlo"/>
@@ -1649,6 +1839,7 @@
         </w:rPr>
         <w:t>(</w:t>
       </w:r>
+      <w:proofErr w:type="gramEnd"/>
       <w:r>
         <w:rPr>
           <w:rFonts w:ascii="Menlo" w:hAnsi="Menlo" w:cs="Menlo"/>
@@ -1671,7 +1862,31 @@
           <w:szCs w:val="20"/>
           <w:lang w:val="en-US"/>
         </w:rPr>
-        <w:t xml:space="preserve"> seconds_total);</w:t>
+        <w:t xml:space="preserve"> </w:t>
+      </w:r>
+      <w:proofErr w:type="spellStart"/>
+      <w:r>
+        <w:rPr>
+          <w:rFonts w:ascii="Menlo" w:hAnsi="Menlo" w:cs="Menlo"/>
+          <w:color w:val="000000"/>
+          <w:kern w:val="0"/>
+          <w:sz w:val="20"/>
+          <w:szCs w:val="20"/>
+          <w:lang w:val="en-US"/>
+        </w:rPr>
+        <w:t>seconds_total</w:t>
+      </w:r>
+      <w:proofErr w:type="spellEnd"/>
+      <w:r>
+        <w:rPr>
+          <w:rFonts w:ascii="Menlo" w:hAnsi="Menlo" w:cs="Menlo"/>
+          <w:color w:val="000000"/>
+          <w:kern w:val="0"/>
+          <w:sz w:val="20"/>
+          <w:szCs w:val="20"/>
+          <w:lang w:val="en-US"/>
+        </w:rPr>
+        <w:t>);</w:t>
       </w:r>
     </w:p>
     <w:p>
@@ -1776,6 +1991,7 @@
         </w:rPr>
         <w:t xml:space="preserve">    </w:t>
       </w:r>
+      <w:proofErr w:type="gramStart"/>
       <w:r>
         <w:rPr>
           <w:rFonts w:ascii="Menlo" w:hAnsi="Menlo" w:cs="Menlo"/>
@@ -1796,7 +2012,19 @@
           <w:szCs w:val="20"/>
           <w:lang w:val="en-US"/>
         </w:rPr>
-        <w:t>();</w:t>
+        <w:t>(</w:t>
+      </w:r>
+      <w:proofErr w:type="gramEnd"/>
+      <w:r>
+        <w:rPr>
+          <w:rFonts w:ascii="Menlo" w:hAnsi="Menlo" w:cs="Menlo"/>
+          <w:color w:val="000000"/>
+          <w:kern w:val="0"/>
+          <w:sz w:val="20"/>
+          <w:szCs w:val="20"/>
+          <w:lang w:val="en-US"/>
+        </w:rPr>
+        <w:t>);</w:t>
       </w:r>
     </w:p>
     <w:p>
@@ -1899,6 +2127,7 @@
         </w:rPr>
         <w:t xml:space="preserve">    </w:t>
       </w:r>
+      <w:proofErr w:type="gramStart"/>
       <w:r>
         <w:rPr>
           <w:rFonts w:ascii="Menlo" w:hAnsi="Menlo" w:cs="Menlo"/>
@@ -1921,6 +2150,7 @@
         </w:rPr>
         <w:t>(</w:t>
       </w:r>
+      <w:proofErr w:type="gramEnd"/>
       <w:r>
         <w:rPr>
           <w:rFonts w:ascii="Menlo" w:hAnsi="Menlo" w:cs="Menlo"/>
@@ -1943,7 +2173,31 @@
           <w:szCs w:val="20"/>
           <w:lang w:val="en-US"/>
         </w:rPr>
-        <w:t xml:space="preserve"> seconds_total);</w:t>
+        <w:t xml:space="preserve"> </w:t>
+      </w:r>
+      <w:proofErr w:type="spellStart"/>
+      <w:r>
+        <w:rPr>
+          <w:rFonts w:ascii="Menlo" w:hAnsi="Menlo" w:cs="Menlo"/>
+          <w:color w:val="000000"/>
+          <w:kern w:val="0"/>
+          <w:sz w:val="20"/>
+          <w:szCs w:val="20"/>
+          <w:lang w:val="en-US"/>
+        </w:rPr>
+        <w:t>seconds_total</w:t>
+      </w:r>
+      <w:proofErr w:type="spellEnd"/>
+      <w:r>
+        <w:rPr>
+          <w:rFonts w:ascii="Menlo" w:hAnsi="Menlo" w:cs="Menlo"/>
+          <w:color w:val="000000"/>
+          <w:kern w:val="0"/>
+          <w:sz w:val="20"/>
+          <w:szCs w:val="20"/>
+          <w:lang w:val="en-US"/>
+        </w:rPr>
+        <w:t>);</w:t>
       </w:r>
     </w:p>
     <w:p>
@@ -2046,6 +2300,7 @@
         </w:rPr>
         <w:t xml:space="preserve">    </w:t>
       </w:r>
+      <w:proofErr w:type="gramStart"/>
       <w:r>
         <w:rPr>
           <w:rFonts w:ascii="Menlo" w:hAnsi="Menlo" w:cs="Menlo"/>
@@ -2068,6 +2323,7 @@
         </w:rPr>
         <w:t>(</w:t>
       </w:r>
+      <w:proofErr w:type="gramEnd"/>
       <w:r>
         <w:rPr>
           <w:rFonts w:ascii="Menlo" w:hAnsi="Menlo" w:cs="Menlo"/>
@@ -2265,6 +2521,7 @@
         </w:rPr>
         <w:t xml:space="preserve"> </w:t>
       </w:r>
+      <w:proofErr w:type="spellStart"/>
       <w:r>
         <w:rPr>
           <w:rFonts w:ascii="Menlo" w:hAnsi="Menlo" w:cs="Menlo"/>
@@ -2274,18 +2531,43 @@
           <w:szCs w:val="20"/>
           <w:lang w:val="en-US"/>
         </w:rPr>
-        <w:t>get_hour</w:t>
-      </w:r>
-      <w:r>
-        <w:rPr>
-          <w:rFonts w:ascii="Menlo" w:hAnsi="Menlo" w:cs="Menlo"/>
-          <w:color w:val="000000"/>
-          <w:kern w:val="0"/>
-          <w:sz w:val="20"/>
-          <w:szCs w:val="20"/>
-          <w:lang w:val="en-US"/>
-        </w:rPr>
-        <w:t xml:space="preserve">() </w:t>
+        <w:t>get_</w:t>
+      </w:r>
+      <w:proofErr w:type="gramStart"/>
+      <w:r>
+        <w:rPr>
+          <w:rFonts w:ascii="Menlo" w:hAnsi="Menlo" w:cs="Menlo"/>
+          <w:color w:val="0F68A0"/>
+          <w:kern w:val="0"/>
+          <w:sz w:val="20"/>
+          <w:szCs w:val="20"/>
+          <w:lang w:val="en-US"/>
+        </w:rPr>
+        <w:t>hour</w:t>
+      </w:r>
+      <w:proofErr w:type="spellEnd"/>
+      <w:r>
+        <w:rPr>
+          <w:rFonts w:ascii="Menlo" w:hAnsi="Menlo" w:cs="Menlo"/>
+          <w:color w:val="000000"/>
+          <w:kern w:val="0"/>
+          <w:sz w:val="20"/>
+          <w:szCs w:val="20"/>
+          <w:lang w:val="en-US"/>
+        </w:rPr>
+        <w:t>(</w:t>
+      </w:r>
+      <w:proofErr w:type="gramEnd"/>
+      <w:r>
+        <w:rPr>
+          <w:rFonts w:ascii="Menlo" w:hAnsi="Menlo" w:cs="Menlo"/>
+          <w:color w:val="000000"/>
+          <w:kern w:val="0"/>
+          <w:sz w:val="20"/>
+          <w:szCs w:val="20"/>
+          <w:lang w:val="en-US"/>
+        </w:rPr>
+        <w:t xml:space="preserve">) </w:t>
       </w:r>
       <w:r>
         <w:rPr>
@@ -2436,6 +2718,7 @@
         </w:rPr>
         <w:t xml:space="preserve"> </w:t>
       </w:r>
+      <w:proofErr w:type="spellStart"/>
       <w:r>
         <w:rPr>
           <w:rFonts w:ascii="Menlo" w:hAnsi="Menlo" w:cs="Menlo"/>
@@ -2445,18 +2728,43 @@
           <w:szCs w:val="20"/>
           <w:lang w:val="en-US"/>
         </w:rPr>
-        <w:t>get_minute</w:t>
-      </w:r>
-      <w:r>
-        <w:rPr>
-          <w:rFonts w:ascii="Menlo" w:hAnsi="Menlo" w:cs="Menlo"/>
-          <w:color w:val="000000"/>
-          <w:kern w:val="0"/>
-          <w:sz w:val="20"/>
-          <w:szCs w:val="20"/>
-          <w:lang w:val="en-US"/>
-        </w:rPr>
-        <w:t xml:space="preserve">() </w:t>
+        <w:t>get_</w:t>
+      </w:r>
+      <w:proofErr w:type="gramStart"/>
+      <w:r>
+        <w:rPr>
+          <w:rFonts w:ascii="Menlo" w:hAnsi="Menlo" w:cs="Menlo"/>
+          <w:color w:val="0F68A0"/>
+          <w:kern w:val="0"/>
+          <w:sz w:val="20"/>
+          <w:szCs w:val="20"/>
+          <w:lang w:val="en-US"/>
+        </w:rPr>
+        <w:t>minute</w:t>
+      </w:r>
+      <w:proofErr w:type="spellEnd"/>
+      <w:r>
+        <w:rPr>
+          <w:rFonts w:ascii="Menlo" w:hAnsi="Menlo" w:cs="Menlo"/>
+          <w:color w:val="000000"/>
+          <w:kern w:val="0"/>
+          <w:sz w:val="20"/>
+          <w:szCs w:val="20"/>
+          <w:lang w:val="en-US"/>
+        </w:rPr>
+        <w:t>(</w:t>
+      </w:r>
+      <w:proofErr w:type="gramEnd"/>
+      <w:r>
+        <w:rPr>
+          <w:rFonts w:ascii="Menlo" w:hAnsi="Menlo" w:cs="Menlo"/>
+          <w:color w:val="000000"/>
+          <w:kern w:val="0"/>
+          <w:sz w:val="20"/>
+          <w:szCs w:val="20"/>
+          <w:lang w:val="en-US"/>
+        </w:rPr>
+        <w:t xml:space="preserve">) </w:t>
       </w:r>
       <w:r>
         <w:rPr>
@@ -2607,6 +2915,7 @@
         </w:rPr>
         <w:t xml:space="preserve"> </w:t>
       </w:r>
+      <w:proofErr w:type="spellStart"/>
       <w:r>
         <w:rPr>
           <w:rFonts w:ascii="Menlo" w:hAnsi="Menlo" w:cs="Menlo"/>
@@ -2616,18 +2925,43 @@
           <w:szCs w:val="20"/>
           <w:lang w:val="en-US"/>
         </w:rPr>
-        <w:t>get_second</w:t>
-      </w:r>
-      <w:r>
-        <w:rPr>
-          <w:rFonts w:ascii="Menlo" w:hAnsi="Menlo" w:cs="Menlo"/>
-          <w:color w:val="000000"/>
-          <w:kern w:val="0"/>
-          <w:sz w:val="20"/>
-          <w:szCs w:val="20"/>
-          <w:lang w:val="en-US"/>
-        </w:rPr>
-        <w:t xml:space="preserve">() </w:t>
+        <w:t>get_</w:t>
+      </w:r>
+      <w:proofErr w:type="gramStart"/>
+      <w:r>
+        <w:rPr>
+          <w:rFonts w:ascii="Menlo" w:hAnsi="Menlo" w:cs="Menlo"/>
+          <w:color w:val="0F68A0"/>
+          <w:kern w:val="0"/>
+          <w:sz w:val="20"/>
+          <w:szCs w:val="20"/>
+          <w:lang w:val="en-US"/>
+        </w:rPr>
+        <w:t>second</w:t>
+      </w:r>
+      <w:proofErr w:type="spellEnd"/>
+      <w:r>
+        <w:rPr>
+          <w:rFonts w:ascii="Menlo" w:hAnsi="Menlo" w:cs="Menlo"/>
+          <w:color w:val="000000"/>
+          <w:kern w:val="0"/>
+          <w:sz w:val="20"/>
+          <w:szCs w:val="20"/>
+          <w:lang w:val="en-US"/>
+        </w:rPr>
+        <w:t>(</w:t>
+      </w:r>
+      <w:proofErr w:type="gramEnd"/>
+      <w:r>
+        <w:rPr>
+          <w:rFonts w:ascii="Menlo" w:hAnsi="Menlo" w:cs="Menlo"/>
+          <w:color w:val="000000"/>
+          <w:kern w:val="0"/>
+          <w:sz w:val="20"/>
+          <w:szCs w:val="20"/>
+          <w:lang w:val="en-US"/>
+        </w:rPr>
+        <w:t xml:space="preserve">) </w:t>
       </w:r>
       <w:r>
         <w:rPr>
@@ -2778,6 +3112,7 @@
         </w:rPr>
         <w:t xml:space="preserve"> </w:t>
       </w:r>
+      <w:proofErr w:type="spellStart"/>
       <w:r>
         <w:rPr>
           <w:rFonts w:ascii="Menlo" w:hAnsi="Menlo" w:cs="Menlo"/>
@@ -2787,8 +3122,21 @@
           <w:szCs w:val="20"/>
           <w:lang w:val="en-US"/>
         </w:rPr>
-        <w:t>set_hour</w:t>
-      </w:r>
+        <w:t>set_</w:t>
+      </w:r>
+      <w:proofErr w:type="gramStart"/>
+      <w:r>
+        <w:rPr>
+          <w:rFonts w:ascii="Menlo" w:hAnsi="Menlo" w:cs="Menlo"/>
+          <w:color w:val="0F68A0"/>
+          <w:kern w:val="0"/>
+          <w:sz w:val="20"/>
+          <w:szCs w:val="20"/>
+          <w:lang w:val="en-US"/>
+        </w:rPr>
+        <w:t>hour</w:t>
+      </w:r>
+      <w:proofErr w:type="spellEnd"/>
       <w:r>
         <w:rPr>
           <w:rFonts w:ascii="Menlo" w:hAnsi="Menlo" w:cs="Menlo"/>
@@ -2800,6 +3148,7 @@
         </w:rPr>
         <w:t>(</w:t>
       </w:r>
+      <w:proofErr w:type="gramEnd"/>
       <w:r>
         <w:rPr>
           <w:rFonts w:ascii="Menlo" w:hAnsi="Menlo" w:cs="Menlo"/>
@@ -2822,7 +3171,31 @@
           <w:szCs w:val="20"/>
           <w:lang w:val="en-US"/>
         </w:rPr>
-        <w:t xml:space="preserve"> arg);</w:t>
+        <w:t xml:space="preserve"> </w:t>
+      </w:r>
+      <w:proofErr w:type="spellStart"/>
+      <w:r>
+        <w:rPr>
+          <w:rFonts w:ascii="Menlo" w:hAnsi="Menlo" w:cs="Menlo"/>
+          <w:color w:val="000000"/>
+          <w:kern w:val="0"/>
+          <w:sz w:val="20"/>
+          <w:szCs w:val="20"/>
+          <w:lang w:val="en-US"/>
+        </w:rPr>
+        <w:t>arg</w:t>
+      </w:r>
+      <w:proofErr w:type="spellEnd"/>
+      <w:r>
+        <w:rPr>
+          <w:rFonts w:ascii="Menlo" w:hAnsi="Menlo" w:cs="Menlo"/>
+          <w:color w:val="000000"/>
+          <w:kern w:val="0"/>
+          <w:sz w:val="20"/>
+          <w:szCs w:val="20"/>
+          <w:lang w:val="en-US"/>
+        </w:rPr>
+        <w:t>);</w:t>
       </w:r>
     </w:p>
     <w:p>
@@ -2863,8 +3236,21 @@
           <w:szCs w:val="20"/>
           <w:lang w:val="en-US"/>
         </w:rPr>
-        <w:t>//PROMISES: sets a new value to the hour component of clock with the value of arg</w:t>
-      </w:r>
+        <w:t xml:space="preserve">//PROMISES: sets a new value to the hour component of clock with the value of </w:t>
+      </w:r>
+      <w:proofErr w:type="spellStart"/>
+      <w:r>
+        <w:rPr>
+          <w:rFonts w:ascii="Menlo" w:hAnsi="Menlo" w:cs="Menlo"/>
+          <w:color w:val="5D6C79"/>
+          <w:kern w:val="0"/>
+          <w:sz w:val="20"/>
+          <w:szCs w:val="20"/>
+          <w:lang w:val="en-US"/>
+        </w:rPr>
+        <w:t>arg</w:t>
+      </w:r>
+      <w:proofErr w:type="spellEnd"/>
     </w:p>
     <w:p>
       <w:pPr>
@@ -2950,6 +3336,7 @@
         </w:rPr>
         <w:t xml:space="preserve"> </w:t>
       </w:r>
+      <w:proofErr w:type="spellStart"/>
       <w:r>
         <w:rPr>
           <w:rFonts w:ascii="Menlo" w:hAnsi="Menlo" w:cs="Menlo"/>
@@ -2959,8 +3346,21 @@
           <w:szCs w:val="20"/>
           <w:lang w:val="en-US"/>
         </w:rPr>
-        <w:t>set_minute</w:t>
-      </w:r>
+        <w:t>set_</w:t>
+      </w:r>
+      <w:proofErr w:type="gramStart"/>
+      <w:r>
+        <w:rPr>
+          <w:rFonts w:ascii="Menlo" w:hAnsi="Menlo" w:cs="Menlo"/>
+          <w:color w:val="0F68A0"/>
+          <w:kern w:val="0"/>
+          <w:sz w:val="20"/>
+          <w:szCs w:val="20"/>
+          <w:lang w:val="en-US"/>
+        </w:rPr>
+        <w:t>minute</w:t>
+      </w:r>
+      <w:proofErr w:type="spellEnd"/>
       <w:r>
         <w:rPr>
           <w:rFonts w:ascii="Menlo" w:hAnsi="Menlo" w:cs="Menlo"/>
@@ -2972,6 +3372,7 @@
         </w:rPr>
         <w:t>(</w:t>
       </w:r>
+      <w:proofErr w:type="gramEnd"/>
       <w:r>
         <w:rPr>
           <w:rFonts w:ascii="Menlo" w:hAnsi="Menlo" w:cs="Menlo"/>
@@ -2994,7 +3395,31 @@
           <w:szCs w:val="20"/>
           <w:lang w:val="en-US"/>
         </w:rPr>
-        <w:t xml:space="preserve"> arg);</w:t>
+        <w:t xml:space="preserve"> </w:t>
+      </w:r>
+      <w:proofErr w:type="spellStart"/>
+      <w:r>
+        <w:rPr>
+          <w:rFonts w:ascii="Menlo" w:hAnsi="Menlo" w:cs="Menlo"/>
+          <w:color w:val="000000"/>
+          <w:kern w:val="0"/>
+          <w:sz w:val="20"/>
+          <w:szCs w:val="20"/>
+          <w:lang w:val="en-US"/>
+        </w:rPr>
+        <w:t>arg</w:t>
+      </w:r>
+      <w:proofErr w:type="spellEnd"/>
+      <w:r>
+        <w:rPr>
+          <w:rFonts w:ascii="Menlo" w:hAnsi="Menlo" w:cs="Menlo"/>
+          <w:color w:val="000000"/>
+          <w:kern w:val="0"/>
+          <w:sz w:val="20"/>
+          <w:szCs w:val="20"/>
+          <w:lang w:val="en-US"/>
+        </w:rPr>
+        <w:t>);</w:t>
       </w:r>
     </w:p>
     <w:p>
@@ -3035,8 +3460,21 @@
           <w:szCs w:val="20"/>
           <w:lang w:val="en-US"/>
         </w:rPr>
-        <w:t>//PROMISES: sets a new value to the minute component of clock with the value of arg</w:t>
-      </w:r>
+        <w:t xml:space="preserve">//PROMISES: sets a new value to the minute component of clock with the value of </w:t>
+      </w:r>
+      <w:proofErr w:type="spellStart"/>
+      <w:r>
+        <w:rPr>
+          <w:rFonts w:ascii="Menlo" w:hAnsi="Menlo" w:cs="Menlo"/>
+          <w:color w:val="5D6C79"/>
+          <w:kern w:val="0"/>
+          <w:sz w:val="20"/>
+          <w:szCs w:val="20"/>
+          <w:lang w:val="en-US"/>
+        </w:rPr>
+        <w:t>arg</w:t>
+      </w:r>
+      <w:proofErr w:type="spellEnd"/>
     </w:p>
     <w:p>
       <w:pPr>
@@ -3110,6 +3548,7 @@
         </w:rPr>
         <w:t xml:space="preserve"> </w:t>
       </w:r>
+      <w:proofErr w:type="spellStart"/>
       <w:r>
         <w:rPr>
           <w:rFonts w:ascii="Menlo" w:hAnsi="Menlo" w:cs="Menlo"/>
@@ -3119,8 +3558,21 @@
           <w:szCs w:val="20"/>
           <w:lang w:val="en-US"/>
         </w:rPr>
-        <w:t>set_second</w:t>
-      </w:r>
+        <w:t>set_</w:t>
+      </w:r>
+      <w:proofErr w:type="gramStart"/>
+      <w:r>
+        <w:rPr>
+          <w:rFonts w:ascii="Menlo" w:hAnsi="Menlo" w:cs="Menlo"/>
+          <w:color w:val="0F68A0"/>
+          <w:kern w:val="0"/>
+          <w:sz w:val="20"/>
+          <w:szCs w:val="20"/>
+          <w:lang w:val="en-US"/>
+        </w:rPr>
+        <w:t>second</w:t>
+      </w:r>
+      <w:proofErr w:type="spellEnd"/>
       <w:r>
         <w:rPr>
           <w:rFonts w:ascii="Menlo" w:hAnsi="Menlo" w:cs="Menlo"/>
@@ -3132,6 +3584,7 @@
         </w:rPr>
         <w:t>(</w:t>
       </w:r>
+      <w:proofErr w:type="gramEnd"/>
       <w:r>
         <w:rPr>
           <w:rFonts w:ascii="Menlo" w:hAnsi="Menlo" w:cs="Menlo"/>
@@ -3154,7 +3607,31 @@
           <w:szCs w:val="20"/>
           <w:lang w:val="en-US"/>
         </w:rPr>
-        <w:t xml:space="preserve"> arg);</w:t>
+        <w:t xml:space="preserve"> </w:t>
+      </w:r>
+      <w:proofErr w:type="spellStart"/>
+      <w:r>
+        <w:rPr>
+          <w:rFonts w:ascii="Menlo" w:hAnsi="Menlo" w:cs="Menlo"/>
+          <w:color w:val="000000"/>
+          <w:kern w:val="0"/>
+          <w:sz w:val="20"/>
+          <w:szCs w:val="20"/>
+          <w:lang w:val="en-US"/>
+        </w:rPr>
+        <w:t>arg</w:t>
+      </w:r>
+      <w:proofErr w:type="spellEnd"/>
+      <w:r>
+        <w:rPr>
+          <w:rFonts w:ascii="Menlo" w:hAnsi="Menlo" w:cs="Menlo"/>
+          <w:color w:val="000000"/>
+          <w:kern w:val="0"/>
+          <w:sz w:val="20"/>
+          <w:szCs w:val="20"/>
+          <w:lang w:val="en-US"/>
+        </w:rPr>
+        <w:t>);</w:t>
       </w:r>
     </w:p>
     <w:p>
@@ -3195,8 +3672,21 @@
           <w:szCs w:val="20"/>
           <w:lang w:val="en-US"/>
         </w:rPr>
-        <w:t>//PROMISES: sets a new value to the second component of clock with the value of arg</w:t>
-      </w:r>
+        <w:t xml:space="preserve">//PROMISES: sets a new value to the second component of clock with the value of </w:t>
+      </w:r>
+      <w:proofErr w:type="spellStart"/>
+      <w:r>
+        <w:rPr>
+          <w:rFonts w:ascii="Menlo" w:hAnsi="Menlo" w:cs="Menlo"/>
+          <w:color w:val="5D6C79"/>
+          <w:kern w:val="0"/>
+          <w:sz w:val="20"/>
+          <w:szCs w:val="20"/>
+          <w:lang w:val="en-US"/>
+        </w:rPr>
+        <w:t>arg</w:t>
+      </w:r>
+      <w:proofErr w:type="spellEnd"/>
     </w:p>
     <w:p>
       <w:pPr>
@@ -3281,6 +3771,7 @@
         </w:rPr>
         <w:t xml:space="preserve"> </w:t>
       </w:r>
+      <w:proofErr w:type="gramStart"/>
       <w:r>
         <w:rPr>
           <w:rFonts w:ascii="Menlo" w:hAnsi="Menlo" w:cs="Menlo"/>
@@ -3301,7 +3792,19 @@
           <w:szCs w:val="20"/>
           <w:lang w:val="en-US"/>
         </w:rPr>
-        <w:t>();</w:t>
+        <w:t>(</w:t>
+      </w:r>
+      <w:proofErr w:type="gramEnd"/>
+      <w:r>
+        <w:rPr>
+          <w:rFonts w:ascii="Menlo" w:hAnsi="Menlo" w:cs="Menlo"/>
+          <w:color w:val="000000"/>
+          <w:kern w:val="0"/>
+          <w:sz w:val="20"/>
+          <w:szCs w:val="20"/>
+          <w:lang w:val="en-US"/>
+        </w:rPr>
+        <w:t>);</w:t>
       </w:r>
     </w:p>
     <w:p>
@@ -3428,6 +3931,7 @@
         </w:rPr>
         <w:t xml:space="preserve"> </w:t>
       </w:r>
+      <w:proofErr w:type="gramStart"/>
       <w:r>
         <w:rPr>
           <w:rFonts w:ascii="Menlo" w:hAnsi="Menlo" w:cs="Menlo"/>
@@ -3448,7 +3952,19 @@
           <w:szCs w:val="20"/>
           <w:lang w:val="en-US"/>
         </w:rPr>
-        <w:t>();</w:t>
+        <w:t>(</w:t>
+      </w:r>
+      <w:proofErr w:type="gramEnd"/>
+      <w:r>
+        <w:rPr>
+          <w:rFonts w:ascii="Menlo" w:hAnsi="Menlo" w:cs="Menlo"/>
+          <w:color w:val="000000"/>
+          <w:kern w:val="0"/>
+          <w:sz w:val="20"/>
+          <w:szCs w:val="20"/>
+          <w:lang w:val="en-US"/>
+        </w:rPr>
+        <w:t>);</w:t>
       </w:r>
     </w:p>
     <w:p>
@@ -3575,6 +4091,7 @@
         </w:rPr>
         <w:t xml:space="preserve"> </w:t>
       </w:r>
+      <w:proofErr w:type="spellStart"/>
       <w:r>
         <w:rPr>
           <w:rFonts w:ascii="Menlo" w:hAnsi="Menlo" w:cs="Menlo"/>
@@ -3584,8 +4101,21 @@
           <w:szCs w:val="20"/>
           <w:lang w:val="en-US"/>
         </w:rPr>
-        <w:t>add_seconds</w:t>
-      </w:r>
+        <w:t>add_</w:t>
+      </w:r>
+      <w:proofErr w:type="gramStart"/>
+      <w:r>
+        <w:rPr>
+          <w:rFonts w:ascii="Menlo" w:hAnsi="Menlo" w:cs="Menlo"/>
+          <w:color w:val="0F68A0"/>
+          <w:kern w:val="0"/>
+          <w:sz w:val="20"/>
+          <w:szCs w:val="20"/>
+          <w:lang w:val="en-US"/>
+        </w:rPr>
+        <w:t>seconds</w:t>
+      </w:r>
+      <w:proofErr w:type="spellEnd"/>
       <w:r>
         <w:rPr>
           <w:rFonts w:ascii="Menlo" w:hAnsi="Menlo" w:cs="Menlo"/>
@@ -3597,6 +4127,7 @@
         </w:rPr>
         <w:t>(</w:t>
       </w:r>
+      <w:proofErr w:type="gramEnd"/>
       <w:r>
         <w:rPr>
           <w:rFonts w:ascii="Menlo" w:hAnsi="Menlo" w:cs="Menlo"/>
@@ -3865,27 +4396,9 @@
           <w:szCs w:val="20"/>
           <w:lang w:val="en-US"/>
         </w:rPr>
-        <w:t>//  lab3Clock.cpp</w:t>
-      </w:r>
-    </w:p>
-    <w:p>
-      <w:pPr>
-        <w:tabs>
-          <w:tab w:val="left" w:pos="494"/>
-        </w:tabs>
-        <w:autoSpaceDE w:val="0"/>
-        <w:autoSpaceDN w:val="0"/>
-        <w:adjustRightInd w:val="0"/>
-        <w:spacing w:after="0" w:line="240" w:lineRule="auto"/>
-        <w:rPr>
-          <w:rFonts w:ascii="Menlo" w:hAnsi="Menlo" w:cs="Menlo"/>
-          <w:color w:val="000000"/>
-          <w:kern w:val="0"/>
-          <w:sz w:val="20"/>
-          <w:szCs w:val="20"/>
-          <w:lang w:val="en-US"/>
-        </w:rPr>
-      </w:pPr>
+        <w:t>/</w:t>
+      </w:r>
+      <w:proofErr w:type="gramStart"/>
       <w:r>
         <w:rPr>
           <w:rFonts w:ascii="Menlo" w:hAnsi="Menlo" w:cs="Menlo"/>
@@ -3895,8 +4408,9 @@
           <w:szCs w:val="20"/>
           <w:lang w:val="en-US"/>
         </w:rPr>
-        <w:t>//  ENSF 614 - Lab 3 - Exercise C</w:t>
-      </w:r>
+        <w:t>/  lab3Clock.cpp</w:t>
+      </w:r>
+      <w:proofErr w:type="gramEnd"/>
     </w:p>
     <w:p>
       <w:pPr>
@@ -3925,27 +4439,9 @@
           <w:szCs w:val="20"/>
           <w:lang w:val="en-US"/>
         </w:rPr>
-        <w:t>//  Section B01</w:t>
-      </w:r>
-    </w:p>
-    <w:p>
-      <w:pPr>
-        <w:tabs>
-          <w:tab w:val="left" w:pos="494"/>
-        </w:tabs>
-        <w:autoSpaceDE w:val="0"/>
-        <w:autoSpaceDN w:val="0"/>
-        <w:adjustRightInd w:val="0"/>
-        <w:spacing w:after="0" w:line="240" w:lineRule="auto"/>
-        <w:rPr>
-          <w:rFonts w:ascii="Menlo" w:hAnsi="Menlo" w:cs="Menlo"/>
-          <w:color w:val="000000"/>
-          <w:kern w:val="0"/>
-          <w:sz w:val="20"/>
-          <w:szCs w:val="20"/>
-          <w:lang w:val="en-US"/>
-        </w:rPr>
-      </w:pPr>
+        <w:t>/</w:t>
+      </w:r>
+      <w:proofErr w:type="gramStart"/>
       <w:r>
         <w:rPr>
           <w:rFonts w:ascii="Menlo" w:hAnsi="Menlo" w:cs="Menlo"/>
@@ -3955,27 +4451,9 @@
           <w:szCs w:val="20"/>
           <w:lang w:val="en-US"/>
         </w:rPr>
-        <w:t>//  Completed by: Alton Wong and Christian Valdez</w:t>
-      </w:r>
-    </w:p>
-    <w:p>
-      <w:pPr>
-        <w:tabs>
-          <w:tab w:val="left" w:pos="494"/>
-        </w:tabs>
-        <w:autoSpaceDE w:val="0"/>
-        <w:autoSpaceDN w:val="0"/>
-        <w:adjustRightInd w:val="0"/>
-        <w:spacing w:after="0" w:line="240" w:lineRule="auto"/>
-        <w:rPr>
-          <w:rFonts w:ascii="Menlo" w:hAnsi="Menlo" w:cs="Menlo"/>
-          <w:color w:val="000000"/>
-          <w:kern w:val="0"/>
-          <w:sz w:val="20"/>
-          <w:szCs w:val="20"/>
-          <w:lang w:val="en-US"/>
-        </w:rPr>
-      </w:pPr>
+        <w:t>/  ENSF</w:t>
+      </w:r>
+      <w:proofErr w:type="gramEnd"/>
       <w:r>
         <w:rPr>
           <w:rFonts w:ascii="Menlo" w:hAnsi="Menlo" w:cs="Menlo"/>
@@ -3985,7 +4463,182 @@
           <w:szCs w:val="20"/>
           <w:lang w:val="en-US"/>
         </w:rPr>
-        <w:t>//  Submissino Date: October 13, 2023</w:t>
+        <w:t xml:space="preserve"> 614 - Lab 3 - Exercise C</w:t>
+      </w:r>
+    </w:p>
+    <w:p>
+      <w:pPr>
+        <w:tabs>
+          <w:tab w:val="left" w:pos="494"/>
+        </w:tabs>
+        <w:autoSpaceDE w:val="0"/>
+        <w:autoSpaceDN w:val="0"/>
+        <w:adjustRightInd w:val="0"/>
+        <w:spacing w:after="0" w:line="240" w:lineRule="auto"/>
+        <w:rPr>
+          <w:rFonts w:ascii="Menlo" w:hAnsi="Menlo" w:cs="Menlo"/>
+          <w:color w:val="000000"/>
+          <w:kern w:val="0"/>
+          <w:sz w:val="20"/>
+          <w:szCs w:val="20"/>
+          <w:lang w:val="en-US"/>
+        </w:rPr>
+      </w:pPr>
+      <w:r>
+        <w:rPr>
+          <w:rFonts w:ascii="Menlo" w:hAnsi="Menlo" w:cs="Menlo"/>
+          <w:color w:val="5D6C79"/>
+          <w:kern w:val="0"/>
+          <w:sz w:val="20"/>
+          <w:szCs w:val="20"/>
+          <w:lang w:val="en-US"/>
+        </w:rPr>
+        <w:t>/</w:t>
+      </w:r>
+      <w:proofErr w:type="gramStart"/>
+      <w:r>
+        <w:rPr>
+          <w:rFonts w:ascii="Menlo" w:hAnsi="Menlo" w:cs="Menlo"/>
+          <w:color w:val="5D6C79"/>
+          <w:kern w:val="0"/>
+          <w:sz w:val="20"/>
+          <w:szCs w:val="20"/>
+          <w:lang w:val="en-US"/>
+        </w:rPr>
+        <w:t>/  Section</w:t>
+      </w:r>
+      <w:proofErr w:type="gramEnd"/>
+      <w:r>
+        <w:rPr>
+          <w:rFonts w:ascii="Menlo" w:hAnsi="Menlo" w:cs="Menlo"/>
+          <w:color w:val="5D6C79"/>
+          <w:kern w:val="0"/>
+          <w:sz w:val="20"/>
+          <w:szCs w:val="20"/>
+          <w:lang w:val="en-US"/>
+        </w:rPr>
+        <w:t xml:space="preserve"> B01</w:t>
+      </w:r>
+    </w:p>
+    <w:p>
+      <w:pPr>
+        <w:tabs>
+          <w:tab w:val="left" w:pos="494"/>
+        </w:tabs>
+        <w:autoSpaceDE w:val="0"/>
+        <w:autoSpaceDN w:val="0"/>
+        <w:adjustRightInd w:val="0"/>
+        <w:spacing w:after="0" w:line="240" w:lineRule="auto"/>
+        <w:rPr>
+          <w:rFonts w:ascii="Menlo" w:hAnsi="Menlo" w:cs="Menlo"/>
+          <w:color w:val="000000"/>
+          <w:kern w:val="0"/>
+          <w:sz w:val="20"/>
+          <w:szCs w:val="20"/>
+          <w:lang w:val="en-US"/>
+        </w:rPr>
+      </w:pPr>
+      <w:r>
+        <w:rPr>
+          <w:rFonts w:ascii="Menlo" w:hAnsi="Menlo" w:cs="Menlo"/>
+          <w:color w:val="5D6C79"/>
+          <w:kern w:val="0"/>
+          <w:sz w:val="20"/>
+          <w:szCs w:val="20"/>
+          <w:lang w:val="en-US"/>
+        </w:rPr>
+        <w:t>/</w:t>
+      </w:r>
+      <w:proofErr w:type="gramStart"/>
+      <w:r>
+        <w:rPr>
+          <w:rFonts w:ascii="Menlo" w:hAnsi="Menlo" w:cs="Menlo"/>
+          <w:color w:val="5D6C79"/>
+          <w:kern w:val="0"/>
+          <w:sz w:val="20"/>
+          <w:szCs w:val="20"/>
+          <w:lang w:val="en-US"/>
+        </w:rPr>
+        <w:t>/  Completed</w:t>
+      </w:r>
+      <w:proofErr w:type="gramEnd"/>
+      <w:r>
+        <w:rPr>
+          <w:rFonts w:ascii="Menlo" w:hAnsi="Menlo" w:cs="Menlo"/>
+          <w:color w:val="5D6C79"/>
+          <w:kern w:val="0"/>
+          <w:sz w:val="20"/>
+          <w:szCs w:val="20"/>
+          <w:lang w:val="en-US"/>
+        </w:rPr>
+        <w:t xml:space="preserve"> by: Alton Wong and Christian Valdez</w:t>
+      </w:r>
+    </w:p>
+    <w:p>
+      <w:pPr>
+        <w:tabs>
+          <w:tab w:val="left" w:pos="494"/>
+        </w:tabs>
+        <w:autoSpaceDE w:val="0"/>
+        <w:autoSpaceDN w:val="0"/>
+        <w:adjustRightInd w:val="0"/>
+        <w:spacing w:after="0" w:line="240" w:lineRule="auto"/>
+        <w:rPr>
+          <w:rFonts w:ascii="Menlo" w:hAnsi="Menlo" w:cs="Menlo"/>
+          <w:color w:val="000000"/>
+          <w:kern w:val="0"/>
+          <w:sz w:val="20"/>
+          <w:szCs w:val="20"/>
+          <w:lang w:val="en-US"/>
+        </w:rPr>
+      </w:pPr>
+      <w:r>
+        <w:rPr>
+          <w:rFonts w:ascii="Menlo" w:hAnsi="Menlo" w:cs="Menlo"/>
+          <w:color w:val="5D6C79"/>
+          <w:kern w:val="0"/>
+          <w:sz w:val="20"/>
+          <w:szCs w:val="20"/>
+          <w:lang w:val="en-US"/>
+        </w:rPr>
+        <w:t>/</w:t>
+      </w:r>
+      <w:proofErr w:type="gramStart"/>
+      <w:r>
+        <w:rPr>
+          <w:rFonts w:ascii="Menlo" w:hAnsi="Menlo" w:cs="Menlo"/>
+          <w:color w:val="5D6C79"/>
+          <w:kern w:val="0"/>
+          <w:sz w:val="20"/>
+          <w:szCs w:val="20"/>
+          <w:lang w:val="en-US"/>
+        </w:rPr>
+        <w:t xml:space="preserve">/  </w:t>
+      </w:r>
+      <w:proofErr w:type="spellStart"/>
+      <w:r>
+        <w:rPr>
+          <w:rFonts w:ascii="Menlo" w:hAnsi="Menlo" w:cs="Menlo"/>
+          <w:color w:val="5D6C79"/>
+          <w:kern w:val="0"/>
+          <w:sz w:val="20"/>
+          <w:szCs w:val="20"/>
+          <w:lang w:val="en-US"/>
+        </w:rPr>
+        <w:t>Submissino</w:t>
+      </w:r>
+      <w:proofErr w:type="spellEnd"/>
+      <w:proofErr w:type="gramEnd"/>
+      <w:r>
+        <w:rPr>
+          <w:rFonts w:ascii="Menlo" w:hAnsi="Menlo" w:cs="Menlo"/>
+          <w:color w:val="5D6C79"/>
+          <w:kern w:val="0"/>
+          <w:sz w:val="20"/>
+          <w:szCs w:val="20"/>
+          <w:lang w:val="en-US"/>
+        </w:rPr>
+        <w:t xml:space="preserve"> Date: October 13, 2023</w:t>
       </w:r>
     </w:p>
     <w:p>
@@ -4185,6 +4838,7 @@
         </w:rPr>
         <w:t xml:space="preserve"> </w:t>
       </w:r>
+      <w:proofErr w:type="gramStart"/>
       <w:r>
         <w:rPr>
           <w:rFonts w:ascii="Menlo" w:hAnsi="Menlo" w:cs="Menlo"/>
@@ -4207,6 +4861,7 @@
         </w:rPr>
         <w:t>;</w:t>
       </w:r>
+      <w:proofErr w:type="gramEnd"/>
     </w:p>
     <w:p>
       <w:pPr>
@@ -4269,6 +4924,7 @@
         </w:rPr>
         <w:t xml:space="preserve"> </w:t>
       </w:r>
+      <w:proofErr w:type="gramStart"/>
       <w:r>
         <w:rPr>
           <w:rFonts w:ascii="Menlo" w:hAnsi="Menlo" w:cs="Menlo"/>
@@ -4291,6 +4947,8 @@
         </w:rPr>
         <w:t>::</w:t>
       </w:r>
+      <w:proofErr w:type="spellStart"/>
+      <w:proofErr w:type="gramEnd"/>
       <w:r>
         <w:rPr>
           <w:rFonts w:ascii="Menlo" w:hAnsi="Menlo" w:cs="Menlo"/>
@@ -4302,6 +4960,7 @@
         </w:rPr>
         <w:t>hms_to_sec</w:t>
       </w:r>
+      <w:proofErr w:type="spellEnd"/>
       <w:r>
         <w:rPr>
           <w:rFonts w:ascii="Menlo" w:hAnsi="Menlo" w:cs="Menlo"/>
@@ -4455,6 +5114,7 @@
         </w:rPr>
         <w:t xml:space="preserve">) + </w:t>
       </w:r>
+      <w:proofErr w:type="gramStart"/>
       <w:r>
         <w:rPr>
           <w:rFonts w:ascii="Menlo" w:hAnsi="Menlo" w:cs="Menlo"/>
@@ -4477,6 +5137,7 @@
         </w:rPr>
         <w:t>;</w:t>
       </w:r>
+      <w:proofErr w:type="gramEnd"/>
     </w:p>
     <w:p>
       <w:pPr>
@@ -4569,6 +5230,7 @@
         </w:rPr>
         <w:t xml:space="preserve"> </w:t>
       </w:r>
+      <w:proofErr w:type="gramStart"/>
       <w:r>
         <w:rPr>
           <w:rFonts w:ascii="Menlo" w:hAnsi="Menlo" w:cs="Menlo"/>
@@ -4591,6 +5253,8 @@
         </w:rPr>
         <w:t>::</w:t>
       </w:r>
+      <w:proofErr w:type="spellStart"/>
+      <w:proofErr w:type="gramEnd"/>
       <w:r>
         <w:rPr>
           <w:rFonts w:ascii="Menlo" w:hAnsi="Menlo" w:cs="Menlo"/>
@@ -4602,6 +5266,7 @@
         </w:rPr>
         <w:t>sec_to_hms</w:t>
       </w:r>
+      <w:proofErr w:type="spellEnd"/>
       <w:r>
         <w:rPr>
           <w:rFonts w:ascii="Menlo" w:hAnsi="Menlo" w:cs="Menlo"/>
@@ -4635,38 +5300,87 @@
           <w:szCs w:val="20"/>
           <w:lang w:val="en-US"/>
         </w:rPr>
-        <w:t xml:space="preserve"> seconds_total){</w:t>
-      </w:r>
-    </w:p>
-    <w:p>
-      <w:pPr>
-        <w:tabs>
-          <w:tab w:val="left" w:pos="494"/>
-        </w:tabs>
-        <w:autoSpaceDE w:val="0"/>
-        <w:autoSpaceDN w:val="0"/>
-        <w:adjustRightInd w:val="0"/>
-        <w:spacing w:after="0" w:line="240" w:lineRule="auto"/>
-        <w:rPr>
-          <w:rFonts w:ascii="Menlo" w:hAnsi="Menlo" w:cs="Menlo"/>
-          <w:color w:val="000000"/>
-          <w:kern w:val="0"/>
-          <w:sz w:val="20"/>
-          <w:szCs w:val="20"/>
-          <w:lang w:val="en-US"/>
-        </w:rPr>
-      </w:pPr>
-      <w:r>
-        <w:rPr>
-          <w:rFonts w:ascii="Menlo" w:hAnsi="Menlo" w:cs="Menlo"/>
-          <w:color w:val="000000"/>
-          <w:kern w:val="0"/>
-          <w:sz w:val="20"/>
-          <w:szCs w:val="20"/>
-          <w:lang w:val="en-US"/>
-        </w:rPr>
-        <w:t xml:space="preserve">    seconds_total %= </w:t>
-      </w:r>
+        <w:t xml:space="preserve"> </w:t>
+      </w:r>
+      <w:proofErr w:type="spellStart"/>
+      <w:r>
+        <w:rPr>
+          <w:rFonts w:ascii="Menlo" w:hAnsi="Menlo" w:cs="Menlo"/>
+          <w:color w:val="000000"/>
+          <w:kern w:val="0"/>
+          <w:sz w:val="20"/>
+          <w:szCs w:val="20"/>
+          <w:lang w:val="en-US"/>
+        </w:rPr>
+        <w:t>seconds_total</w:t>
+      </w:r>
+      <w:proofErr w:type="spellEnd"/>
+      <w:r>
+        <w:rPr>
+          <w:rFonts w:ascii="Menlo" w:hAnsi="Menlo" w:cs="Menlo"/>
+          <w:color w:val="000000"/>
+          <w:kern w:val="0"/>
+          <w:sz w:val="20"/>
+          <w:szCs w:val="20"/>
+          <w:lang w:val="en-US"/>
+        </w:rPr>
+        <w:t>){</w:t>
+      </w:r>
+    </w:p>
+    <w:p>
+      <w:pPr>
+        <w:tabs>
+          <w:tab w:val="left" w:pos="494"/>
+        </w:tabs>
+        <w:autoSpaceDE w:val="0"/>
+        <w:autoSpaceDN w:val="0"/>
+        <w:adjustRightInd w:val="0"/>
+        <w:spacing w:after="0" w:line="240" w:lineRule="auto"/>
+        <w:rPr>
+          <w:rFonts w:ascii="Menlo" w:hAnsi="Menlo" w:cs="Menlo"/>
+          <w:color w:val="000000"/>
+          <w:kern w:val="0"/>
+          <w:sz w:val="20"/>
+          <w:szCs w:val="20"/>
+          <w:lang w:val="en-US"/>
+        </w:rPr>
+      </w:pPr>
+      <w:r>
+        <w:rPr>
+          <w:rFonts w:ascii="Menlo" w:hAnsi="Menlo" w:cs="Menlo"/>
+          <w:color w:val="000000"/>
+          <w:kern w:val="0"/>
+          <w:sz w:val="20"/>
+          <w:szCs w:val="20"/>
+          <w:lang w:val="en-US"/>
+        </w:rPr>
+        <w:t xml:space="preserve">    </w:t>
+      </w:r>
+      <w:proofErr w:type="spellStart"/>
+      <w:r>
+        <w:rPr>
+          <w:rFonts w:ascii="Menlo" w:hAnsi="Menlo" w:cs="Menlo"/>
+          <w:color w:val="000000"/>
+          <w:kern w:val="0"/>
+          <w:sz w:val="20"/>
+          <w:szCs w:val="20"/>
+          <w:lang w:val="en-US"/>
+        </w:rPr>
+        <w:t>seconds_total</w:t>
+      </w:r>
+      <w:proofErr w:type="spellEnd"/>
+      <w:r>
+        <w:rPr>
+          <w:rFonts w:ascii="Menlo" w:hAnsi="Menlo" w:cs="Menlo"/>
+          <w:color w:val="000000"/>
+          <w:kern w:val="0"/>
+          <w:sz w:val="20"/>
+          <w:szCs w:val="20"/>
+          <w:lang w:val="en-US"/>
+        </w:rPr>
+        <w:t xml:space="preserve"> %= </w:t>
+      </w:r>
+      <w:proofErr w:type="gramStart"/>
       <w:r>
         <w:rPr>
           <w:rFonts w:ascii="Menlo" w:hAnsi="Menlo" w:cs="Menlo"/>
@@ -4698,7 +5412,19 @@
           <w:szCs w:val="20"/>
           <w:lang w:val="en-US"/>
         </w:rPr>
-        <w:t>// Wrap around every 24 hours (24 * 60 * 60 = 86400 seconds)</w:t>
+        <w:t>/</w:t>
+      </w:r>
+      <w:proofErr w:type="gramEnd"/>
+      <w:r>
+        <w:rPr>
+          <w:rFonts w:ascii="Menlo" w:hAnsi="Menlo" w:cs="Menlo"/>
+          <w:color w:val="5D6C79"/>
+          <w:kern w:val="0"/>
+          <w:sz w:val="20"/>
+          <w:szCs w:val="20"/>
+          <w:lang w:val="en-US"/>
+        </w:rPr>
+        <w:t>/ Wrap around every 24 hours (24 * 60 * 60 = 86400 seconds)</w:t>
       </w:r>
     </w:p>
     <w:p>
@@ -4750,8 +5476,33 @@
           <w:szCs w:val="20"/>
           <w:lang w:val="en-US"/>
         </w:rPr>
-        <w:t xml:space="preserve"> = seconds_total / </w:t>
-      </w:r>
+        <w:t xml:space="preserve"> = </w:t>
+      </w:r>
+      <w:proofErr w:type="spellStart"/>
+      <w:r>
+        <w:rPr>
+          <w:rFonts w:ascii="Menlo" w:hAnsi="Menlo" w:cs="Menlo"/>
+          <w:color w:val="000000"/>
+          <w:kern w:val="0"/>
+          <w:sz w:val="20"/>
+          <w:szCs w:val="20"/>
+          <w:lang w:val="en-US"/>
+        </w:rPr>
+        <w:t>seconds_total</w:t>
+      </w:r>
+      <w:proofErr w:type="spellEnd"/>
+      <w:r>
+        <w:rPr>
+          <w:rFonts w:ascii="Menlo" w:hAnsi="Menlo" w:cs="Menlo"/>
+          <w:color w:val="000000"/>
+          <w:kern w:val="0"/>
+          <w:sz w:val="20"/>
+          <w:szCs w:val="20"/>
+          <w:lang w:val="en-US"/>
+        </w:rPr>
+        <w:t xml:space="preserve"> / </w:t>
+      </w:r>
+      <w:proofErr w:type="gramStart"/>
       <w:r>
         <w:rPr>
           <w:rFonts w:ascii="Menlo" w:hAnsi="Menlo" w:cs="Menlo"/>
@@ -4774,36 +5525,62 @@
         </w:rPr>
         <w:t>;</w:t>
       </w:r>
-    </w:p>
-    <w:p>
-      <w:pPr>
-        <w:tabs>
-          <w:tab w:val="left" w:pos="494"/>
-        </w:tabs>
-        <w:autoSpaceDE w:val="0"/>
-        <w:autoSpaceDN w:val="0"/>
-        <w:adjustRightInd w:val="0"/>
-        <w:spacing w:after="0" w:line="240" w:lineRule="auto"/>
-        <w:rPr>
-          <w:rFonts w:ascii="Menlo" w:hAnsi="Menlo" w:cs="Menlo"/>
-          <w:color w:val="000000"/>
-          <w:kern w:val="0"/>
-          <w:sz w:val="20"/>
-          <w:szCs w:val="20"/>
-          <w:lang w:val="en-US"/>
-        </w:rPr>
-      </w:pPr>
-      <w:r>
-        <w:rPr>
-          <w:rFonts w:ascii="Menlo" w:hAnsi="Menlo" w:cs="Menlo"/>
-          <w:color w:val="000000"/>
-          <w:kern w:val="0"/>
-          <w:sz w:val="20"/>
-          <w:szCs w:val="20"/>
-          <w:lang w:val="en-US"/>
-        </w:rPr>
-        <w:t xml:space="preserve">    seconds_total %= </w:t>
-      </w:r>
+      <w:proofErr w:type="gramEnd"/>
+    </w:p>
+    <w:p>
+      <w:pPr>
+        <w:tabs>
+          <w:tab w:val="left" w:pos="494"/>
+        </w:tabs>
+        <w:autoSpaceDE w:val="0"/>
+        <w:autoSpaceDN w:val="0"/>
+        <w:adjustRightInd w:val="0"/>
+        <w:spacing w:after="0" w:line="240" w:lineRule="auto"/>
+        <w:rPr>
+          <w:rFonts w:ascii="Menlo" w:hAnsi="Menlo" w:cs="Menlo"/>
+          <w:color w:val="000000"/>
+          <w:kern w:val="0"/>
+          <w:sz w:val="20"/>
+          <w:szCs w:val="20"/>
+          <w:lang w:val="en-US"/>
+        </w:rPr>
+      </w:pPr>
+      <w:r>
+        <w:rPr>
+          <w:rFonts w:ascii="Menlo" w:hAnsi="Menlo" w:cs="Menlo"/>
+          <w:color w:val="000000"/>
+          <w:kern w:val="0"/>
+          <w:sz w:val="20"/>
+          <w:szCs w:val="20"/>
+          <w:lang w:val="en-US"/>
+        </w:rPr>
+        <w:t xml:space="preserve">    </w:t>
+      </w:r>
+      <w:proofErr w:type="spellStart"/>
+      <w:r>
+        <w:rPr>
+          <w:rFonts w:ascii="Menlo" w:hAnsi="Menlo" w:cs="Menlo"/>
+          <w:color w:val="000000"/>
+          <w:kern w:val="0"/>
+          <w:sz w:val="20"/>
+          <w:szCs w:val="20"/>
+          <w:lang w:val="en-US"/>
+        </w:rPr>
+        <w:t>seconds_total</w:t>
+      </w:r>
+      <w:proofErr w:type="spellEnd"/>
+      <w:r>
+        <w:rPr>
+          <w:rFonts w:ascii="Menlo" w:hAnsi="Menlo" w:cs="Menlo"/>
+          <w:color w:val="000000"/>
+          <w:kern w:val="0"/>
+          <w:sz w:val="20"/>
+          <w:szCs w:val="20"/>
+          <w:lang w:val="en-US"/>
+        </w:rPr>
+        <w:t xml:space="preserve"> %= </w:t>
+      </w:r>
+      <w:proofErr w:type="gramStart"/>
       <w:r>
         <w:rPr>
           <w:rFonts w:ascii="Menlo" w:hAnsi="Menlo" w:cs="Menlo"/>
@@ -4826,6 +5603,7 @@
         </w:rPr>
         <w:t>;</w:t>
       </w:r>
+      <w:proofErr w:type="gramEnd"/>
     </w:p>
     <w:p>
       <w:pPr>
@@ -4876,8 +5654,33 @@
           <w:szCs w:val="20"/>
           <w:lang w:val="en-US"/>
         </w:rPr>
-        <w:t xml:space="preserve"> = seconds_total / </w:t>
-      </w:r>
+        <w:t xml:space="preserve"> = </w:t>
+      </w:r>
+      <w:proofErr w:type="spellStart"/>
+      <w:r>
+        <w:rPr>
+          <w:rFonts w:ascii="Menlo" w:hAnsi="Menlo" w:cs="Menlo"/>
+          <w:color w:val="000000"/>
+          <w:kern w:val="0"/>
+          <w:sz w:val="20"/>
+          <w:szCs w:val="20"/>
+          <w:lang w:val="en-US"/>
+        </w:rPr>
+        <w:t>seconds_total</w:t>
+      </w:r>
+      <w:proofErr w:type="spellEnd"/>
+      <w:r>
+        <w:rPr>
+          <w:rFonts w:ascii="Menlo" w:hAnsi="Menlo" w:cs="Menlo"/>
+          <w:color w:val="000000"/>
+          <w:kern w:val="0"/>
+          <w:sz w:val="20"/>
+          <w:szCs w:val="20"/>
+          <w:lang w:val="en-US"/>
+        </w:rPr>
+        <w:t xml:space="preserve"> / </w:t>
+      </w:r>
+      <w:proofErr w:type="gramStart"/>
       <w:r>
         <w:rPr>
           <w:rFonts w:ascii="Menlo" w:hAnsi="Menlo" w:cs="Menlo"/>
@@ -4900,6 +5703,7 @@
         </w:rPr>
         <w:t>;</w:t>
       </w:r>
+      <w:proofErr w:type="gramEnd"/>
     </w:p>
     <w:p>
       <w:pPr>
@@ -4950,8 +5754,33 @@
           <w:szCs w:val="20"/>
           <w:lang w:val="en-US"/>
         </w:rPr>
-        <w:t xml:space="preserve"> = seconds_total % </w:t>
-      </w:r>
+        <w:t xml:space="preserve"> = </w:t>
+      </w:r>
+      <w:proofErr w:type="spellStart"/>
+      <w:r>
+        <w:rPr>
+          <w:rFonts w:ascii="Menlo" w:hAnsi="Menlo" w:cs="Menlo"/>
+          <w:color w:val="000000"/>
+          <w:kern w:val="0"/>
+          <w:sz w:val="20"/>
+          <w:szCs w:val="20"/>
+          <w:lang w:val="en-US"/>
+        </w:rPr>
+        <w:t>seconds_total</w:t>
+      </w:r>
+      <w:proofErr w:type="spellEnd"/>
+      <w:r>
+        <w:rPr>
+          <w:rFonts w:ascii="Menlo" w:hAnsi="Menlo" w:cs="Menlo"/>
+          <w:color w:val="000000"/>
+          <w:kern w:val="0"/>
+          <w:sz w:val="20"/>
+          <w:szCs w:val="20"/>
+          <w:lang w:val="en-US"/>
+        </w:rPr>
+        <w:t xml:space="preserve"> % </w:t>
+      </w:r>
+      <w:proofErr w:type="gramStart"/>
       <w:r>
         <w:rPr>
           <w:rFonts w:ascii="Menlo" w:hAnsi="Menlo" w:cs="Menlo"/>
@@ -4974,6 +5803,7 @@
         </w:rPr>
         <w:t>;</w:t>
       </w:r>
+      <w:proofErr w:type="gramEnd"/>
     </w:p>
     <w:p>
       <w:pPr>
@@ -5042,6 +5872,7 @@
           <w:lang w:val="en-US"/>
         </w:rPr>
       </w:pPr>
+      <w:proofErr w:type="gramStart"/>
       <w:r>
         <w:rPr>
           <w:rFonts w:ascii="Menlo" w:hAnsi="Menlo" w:cs="Menlo"/>
@@ -5064,6 +5895,7 @@
         </w:rPr>
         <w:t>::</w:t>
       </w:r>
+      <w:proofErr w:type="gramEnd"/>
       <w:r>
         <w:rPr>
           <w:rFonts w:ascii="Menlo" w:hAnsi="Menlo" w:cs="Menlo"/>
@@ -5286,6 +6118,7 @@
           <w:lang w:val="en-US"/>
         </w:rPr>
       </w:pPr>
+      <w:proofErr w:type="gramStart"/>
       <w:r>
         <w:rPr>
           <w:rFonts w:ascii="Menlo" w:hAnsi="Menlo" w:cs="Menlo"/>
@@ -5308,6 +6141,7 @@
         </w:rPr>
         <w:t>::</w:t>
       </w:r>
+      <w:proofErr w:type="gramEnd"/>
       <w:r>
         <w:rPr>
           <w:rFonts w:ascii="Menlo" w:hAnsi="Menlo" w:cs="Menlo"/>
@@ -5352,7 +6186,31 @@
           <w:szCs w:val="20"/>
           <w:lang w:val="en-US"/>
         </w:rPr>
-        <w:t xml:space="preserve"> seconds_total){</w:t>
+        <w:t xml:space="preserve"> </w:t>
+      </w:r>
+      <w:proofErr w:type="spellStart"/>
+      <w:r>
+        <w:rPr>
+          <w:rFonts w:ascii="Menlo" w:hAnsi="Menlo" w:cs="Menlo"/>
+          <w:color w:val="000000"/>
+          <w:kern w:val="0"/>
+          <w:sz w:val="20"/>
+          <w:szCs w:val="20"/>
+          <w:lang w:val="en-US"/>
+        </w:rPr>
+        <w:t>seconds_total</w:t>
+      </w:r>
+      <w:proofErr w:type="spellEnd"/>
+      <w:r>
+        <w:rPr>
+          <w:rFonts w:ascii="Menlo" w:hAnsi="Menlo" w:cs="Menlo"/>
+          <w:color w:val="000000"/>
+          <w:kern w:val="0"/>
+          <w:sz w:val="20"/>
+          <w:szCs w:val="20"/>
+          <w:lang w:val="en-US"/>
+        </w:rPr>
+        <w:t>){</w:t>
       </w:r>
     </w:p>
     <w:p>
@@ -5406,8 +6264,33 @@
           <w:szCs w:val="20"/>
           <w:lang w:val="en-US"/>
         </w:rPr>
-        <w:t xml:space="preserve"> (seconds_total &lt; </w:t>
-      </w:r>
+        <w:t xml:space="preserve"> (</w:t>
+      </w:r>
+      <w:proofErr w:type="spellStart"/>
+      <w:r>
+        <w:rPr>
+          <w:rFonts w:ascii="Menlo" w:hAnsi="Menlo" w:cs="Menlo"/>
+          <w:color w:val="000000"/>
+          <w:kern w:val="0"/>
+          <w:sz w:val="20"/>
+          <w:szCs w:val="20"/>
+          <w:lang w:val="en-US"/>
+        </w:rPr>
+        <w:t>seconds_total</w:t>
+      </w:r>
+      <w:proofErr w:type="spellEnd"/>
+      <w:r>
+        <w:rPr>
+          <w:rFonts w:ascii="Menlo" w:hAnsi="Menlo" w:cs="Menlo"/>
+          <w:color w:val="000000"/>
+          <w:kern w:val="0"/>
+          <w:sz w:val="20"/>
+          <w:szCs w:val="20"/>
+          <w:lang w:val="en-US"/>
+        </w:rPr>
+        <w:t xml:space="preserve"> &lt; </w:t>
+      </w:r>
+      <w:proofErr w:type="gramStart"/>
       <w:r>
         <w:rPr>
           <w:rFonts w:ascii="Menlo" w:hAnsi="Menlo" w:cs="Menlo"/>
@@ -5430,6 +6313,7 @@
         </w:rPr>
         <w:t>){</w:t>
       </w:r>
+      <w:proofErr w:type="gramEnd"/>
     </w:p>
     <w:p>
       <w:pPr>
@@ -5482,6 +6366,7 @@
         </w:rPr>
         <w:t xml:space="preserve"> = </w:t>
       </w:r>
+      <w:proofErr w:type="gramStart"/>
       <w:r>
         <w:rPr>
           <w:rFonts w:ascii="Menlo" w:hAnsi="Menlo" w:cs="Menlo"/>
@@ -5504,6 +6389,7 @@
         </w:rPr>
         <w:t>;</w:t>
       </w:r>
+      <w:proofErr w:type="gramEnd"/>
     </w:p>
     <w:p>
       <w:pPr>
@@ -5556,6 +6442,7 @@
         </w:rPr>
         <w:t xml:space="preserve"> = </w:t>
       </w:r>
+      <w:proofErr w:type="gramStart"/>
       <w:r>
         <w:rPr>
           <w:rFonts w:ascii="Menlo" w:hAnsi="Menlo" w:cs="Menlo"/>
@@ -5578,6 +6465,7 @@
         </w:rPr>
         <w:t>;</w:t>
       </w:r>
+      <w:proofErr w:type="gramEnd"/>
     </w:p>
     <w:p>
       <w:pPr>
@@ -5630,6 +6518,7 @@
         </w:rPr>
         <w:t xml:space="preserve"> = </w:t>
       </w:r>
+      <w:proofErr w:type="gramStart"/>
       <w:r>
         <w:rPr>
           <w:rFonts w:ascii="Menlo" w:hAnsi="Menlo" w:cs="Menlo"/>
@@ -5652,6 +6541,7 @@
         </w:rPr>
         <w:t>;</w:t>
       </w:r>
+      <w:proofErr w:type="gramEnd"/>
     </w:p>
     <w:p>
       <w:pPr>
@@ -5712,6 +6602,7 @@
         </w:rPr>
         <w:t xml:space="preserve">    </w:t>
       </w:r>
+      <w:proofErr w:type="gramStart"/>
       <w:r>
         <w:rPr>
           <w:rFonts w:ascii="Menlo" w:hAnsi="Menlo" w:cs="Menlo"/>
@@ -5736,6 +6627,7 @@
         </w:rPr>
         <w:t>{</w:t>
       </w:r>
+      <w:proofErr w:type="gramEnd"/>
     </w:p>
     <w:p>
       <w:pPr>
@@ -5766,6 +6658,7 @@
         </w:rPr>
         <w:t xml:space="preserve">        </w:t>
       </w:r>
+      <w:proofErr w:type="spellStart"/>
       <w:r>
         <w:rPr>
           <w:rFonts w:ascii="Menlo" w:hAnsi="Menlo" w:cs="Menlo"/>
@@ -5777,17 +6670,44 @@
         </w:rPr>
         <w:t>sec_to_hms</w:t>
       </w:r>
-      <w:r>
-        <w:rPr>
-          <w:rFonts w:ascii="Menlo" w:hAnsi="Menlo" w:cs="Menlo"/>
-          <w:color w:val="000000"/>
-          <w:kern w:val="0"/>
-          <w:sz w:val="20"/>
-          <w:szCs w:val="20"/>
-          <w:lang w:val="en-US"/>
-        </w:rPr>
-        <w:t>(seconds_total);</w:t>
-      </w:r>
+      <w:proofErr w:type="spellEnd"/>
+      <w:r>
+        <w:rPr>
+          <w:rFonts w:ascii="Menlo" w:hAnsi="Menlo" w:cs="Menlo"/>
+          <w:color w:val="000000"/>
+          <w:kern w:val="0"/>
+          <w:sz w:val="20"/>
+          <w:szCs w:val="20"/>
+          <w:lang w:val="en-US"/>
+        </w:rPr>
+        <w:t>(</w:t>
+      </w:r>
+      <w:proofErr w:type="spellStart"/>
+      <w:r>
+        <w:rPr>
+          <w:rFonts w:ascii="Menlo" w:hAnsi="Menlo" w:cs="Menlo"/>
+          <w:color w:val="000000"/>
+          <w:kern w:val="0"/>
+          <w:sz w:val="20"/>
+          <w:szCs w:val="20"/>
+          <w:lang w:val="en-US"/>
+        </w:rPr>
+        <w:t>seconds_total</w:t>
+      </w:r>
+      <w:proofErr w:type="spellEnd"/>
+      <w:proofErr w:type="gramStart"/>
+      <w:r>
+        <w:rPr>
+          <w:rFonts w:ascii="Menlo" w:hAnsi="Menlo" w:cs="Menlo"/>
+          <w:color w:val="000000"/>
+          <w:kern w:val="0"/>
+          <w:sz w:val="20"/>
+          <w:szCs w:val="20"/>
+          <w:lang w:val="en-US"/>
+        </w:rPr>
+        <w:t>);</w:t>
+      </w:r>
+      <w:proofErr w:type="gramEnd"/>
     </w:p>
     <w:p>
       <w:pPr>
@@ -5886,6 +6806,7 @@
           <w:lang w:val="en-US"/>
         </w:rPr>
       </w:pPr>
+      <w:proofErr w:type="gramStart"/>
       <w:r>
         <w:rPr>
           <w:rFonts w:ascii="Menlo" w:hAnsi="Menlo" w:cs="Menlo"/>
@@ -5908,6 +6829,7 @@
         </w:rPr>
         <w:t>::</w:t>
       </w:r>
+      <w:proofErr w:type="gramEnd"/>
       <w:r>
         <w:rPr>
           <w:rFonts w:ascii="Menlo" w:hAnsi="Menlo" w:cs="Menlo"/>
@@ -6032,6 +6954,7 @@
         </w:rPr>
         <w:t xml:space="preserve">    </w:t>
       </w:r>
+      <w:proofErr w:type="gramStart"/>
       <w:r>
         <w:rPr>
           <w:rFonts w:ascii="Menlo" w:hAnsi="Menlo" w:cs="Menlo"/>
@@ -6054,7 +6977,19 @@
           <w:szCs w:val="20"/>
           <w:lang w:val="en-US"/>
         </w:rPr>
-        <w:t xml:space="preserve">((h &gt; </w:t>
+        <w:t>(</w:t>
+      </w:r>
+      <w:proofErr w:type="gramEnd"/>
+      <w:r>
+        <w:rPr>
+          <w:rFonts w:ascii="Menlo" w:hAnsi="Menlo" w:cs="Menlo"/>
+          <w:color w:val="000000"/>
+          <w:kern w:val="0"/>
+          <w:sz w:val="20"/>
+          <w:szCs w:val="20"/>
+          <w:lang w:val="en-US"/>
+        </w:rPr>
+        <w:t xml:space="preserve">(h &gt; </w:t>
       </w:r>
       <w:r>
         <w:rPr>
@@ -6240,6 +7175,7 @@
         </w:rPr>
         <w:t xml:space="preserve"> = </w:t>
       </w:r>
+      <w:proofErr w:type="gramStart"/>
       <w:r>
         <w:rPr>
           <w:rFonts w:ascii="Menlo" w:hAnsi="Menlo" w:cs="Menlo"/>
@@ -6262,6 +7198,7 @@
         </w:rPr>
         <w:t>;</w:t>
       </w:r>
+      <w:proofErr w:type="gramEnd"/>
     </w:p>
     <w:p>
       <w:pPr>
@@ -6314,6 +7251,7 @@
         </w:rPr>
         <w:t xml:space="preserve"> = </w:t>
       </w:r>
+      <w:proofErr w:type="gramStart"/>
       <w:r>
         <w:rPr>
           <w:rFonts w:ascii="Menlo" w:hAnsi="Menlo" w:cs="Menlo"/>
@@ -6336,6 +7274,7 @@
         </w:rPr>
         <w:t>;</w:t>
       </w:r>
+      <w:proofErr w:type="gramEnd"/>
     </w:p>
     <w:p>
       <w:pPr>
@@ -6388,6 +7327,7 @@
         </w:rPr>
         <w:t xml:space="preserve"> = </w:t>
       </w:r>
+      <w:proofErr w:type="gramStart"/>
       <w:r>
         <w:rPr>
           <w:rFonts w:ascii="Menlo" w:hAnsi="Menlo" w:cs="Menlo"/>
@@ -6410,6 +7350,7 @@
         </w:rPr>
         <w:t>;</w:t>
       </w:r>
+      <w:proofErr w:type="gramEnd"/>
     </w:p>
     <w:p>
       <w:pPr>
@@ -6470,6 +7411,7 @@
         </w:rPr>
         <w:t xml:space="preserve">    </w:t>
       </w:r>
+      <w:proofErr w:type="gramStart"/>
       <w:r>
         <w:rPr>
           <w:rFonts w:ascii="Menlo" w:hAnsi="Menlo" w:cs="Menlo"/>
@@ -6494,6 +7436,7 @@
         </w:rPr>
         <w:t>{</w:t>
       </w:r>
+      <w:proofErr w:type="gramEnd"/>
     </w:p>
     <w:p>
       <w:pPr>
@@ -6544,8 +7487,21 @@
           <w:szCs w:val="20"/>
           <w:lang w:val="en-US"/>
         </w:rPr>
-        <w:t xml:space="preserve"> = h;</w:t>
-      </w:r>
+        <w:t xml:space="preserve"> = </w:t>
+      </w:r>
+      <w:proofErr w:type="gramStart"/>
+      <w:r>
+        <w:rPr>
+          <w:rFonts w:ascii="Menlo" w:hAnsi="Menlo" w:cs="Menlo"/>
+          <w:color w:val="000000"/>
+          <w:kern w:val="0"/>
+          <w:sz w:val="20"/>
+          <w:szCs w:val="20"/>
+          <w:lang w:val="en-US"/>
+        </w:rPr>
+        <w:t>h;</w:t>
+      </w:r>
+      <w:proofErr w:type="gramEnd"/>
     </w:p>
     <w:p>
       <w:pPr>
@@ -6596,8 +7552,21 @@
           <w:szCs w:val="20"/>
           <w:lang w:val="en-US"/>
         </w:rPr>
-        <w:t xml:space="preserve"> = m;</w:t>
-      </w:r>
+        <w:t xml:space="preserve"> = </w:t>
+      </w:r>
+      <w:proofErr w:type="gramStart"/>
+      <w:r>
+        <w:rPr>
+          <w:rFonts w:ascii="Menlo" w:hAnsi="Menlo" w:cs="Menlo"/>
+          <w:color w:val="000000"/>
+          <w:kern w:val="0"/>
+          <w:sz w:val="20"/>
+          <w:szCs w:val="20"/>
+          <w:lang w:val="en-US"/>
+        </w:rPr>
+        <w:t>m;</w:t>
+      </w:r>
+      <w:proofErr w:type="gramEnd"/>
     </w:p>
     <w:p>
       <w:pPr>
@@ -6648,8 +7617,21 @@
           <w:szCs w:val="20"/>
           <w:lang w:val="en-US"/>
         </w:rPr>
-        <w:t xml:space="preserve"> = s;</w:t>
-      </w:r>
+        <w:t xml:space="preserve"> = </w:t>
+      </w:r>
+      <w:proofErr w:type="gramStart"/>
+      <w:r>
+        <w:rPr>
+          <w:rFonts w:ascii="Menlo" w:hAnsi="Menlo" w:cs="Menlo"/>
+          <w:color w:val="000000"/>
+          <w:kern w:val="0"/>
+          <w:sz w:val="20"/>
+          <w:szCs w:val="20"/>
+          <w:lang w:val="en-US"/>
+        </w:rPr>
+        <w:t>s;</w:t>
+      </w:r>
+      <w:proofErr w:type="gramEnd"/>
     </w:p>
     <w:p>
       <w:pPr>
@@ -6773,6 +7755,7 @@
         </w:rPr>
         <w:t xml:space="preserve"> </w:t>
       </w:r>
+      <w:proofErr w:type="gramStart"/>
       <w:r>
         <w:rPr>
           <w:rFonts w:ascii="Menlo" w:hAnsi="Menlo" w:cs="Menlo"/>
@@ -6795,6 +7778,8 @@
         </w:rPr>
         <w:t>::</w:t>
       </w:r>
+      <w:proofErr w:type="spellStart"/>
+      <w:proofErr w:type="gramEnd"/>
       <w:r>
         <w:rPr>
           <w:rFonts w:ascii="Menlo" w:hAnsi="Menlo" w:cs="Menlo"/>
@@ -6806,6 +7791,7 @@
         </w:rPr>
         <w:t>get_hour</w:t>
       </w:r>
+      <w:proofErr w:type="spellEnd"/>
       <w:r>
         <w:rPr>
           <w:rFonts w:ascii="Menlo" w:hAnsi="Menlo" w:cs="Menlo"/>
@@ -6895,6 +7881,7 @@
         </w:rPr>
         <w:t xml:space="preserve"> </w:t>
       </w:r>
+      <w:proofErr w:type="gramStart"/>
       <w:r>
         <w:rPr>
           <w:rFonts w:ascii="Menlo" w:hAnsi="Menlo" w:cs="Menlo"/>
@@ -6917,6 +7904,7 @@
         </w:rPr>
         <w:t>;</w:t>
       </w:r>
+      <w:proofErr w:type="gramEnd"/>
     </w:p>
     <w:p>
       <w:pPr>
@@ -7009,6 +7997,7 @@
         </w:rPr>
         <w:t xml:space="preserve"> </w:t>
       </w:r>
+      <w:proofErr w:type="gramStart"/>
       <w:r>
         <w:rPr>
           <w:rFonts w:ascii="Menlo" w:hAnsi="Menlo" w:cs="Menlo"/>
@@ -7031,6 +8020,8 @@
         </w:rPr>
         <w:t>::</w:t>
       </w:r>
+      <w:proofErr w:type="spellStart"/>
+      <w:proofErr w:type="gramEnd"/>
       <w:r>
         <w:rPr>
           <w:rFonts w:ascii="Menlo" w:hAnsi="Menlo" w:cs="Menlo"/>
@@ -7042,6 +8033,7 @@
         </w:rPr>
         <w:t>get_minute</w:t>
       </w:r>
+      <w:proofErr w:type="spellEnd"/>
       <w:r>
         <w:rPr>
           <w:rFonts w:ascii="Menlo" w:hAnsi="Menlo" w:cs="Menlo"/>
@@ -7131,6 +8123,7 @@
         </w:rPr>
         <w:t xml:space="preserve"> </w:t>
       </w:r>
+      <w:proofErr w:type="gramStart"/>
       <w:r>
         <w:rPr>
           <w:rFonts w:ascii="Menlo" w:hAnsi="Menlo" w:cs="Menlo"/>
@@ -7153,6 +8146,7 @@
         </w:rPr>
         <w:t>;</w:t>
       </w:r>
+      <w:proofErr w:type="gramEnd"/>
     </w:p>
     <w:p>
       <w:pPr>
@@ -7245,6 +8239,7 @@
         </w:rPr>
         <w:t xml:space="preserve"> </w:t>
       </w:r>
+      <w:proofErr w:type="gramStart"/>
       <w:r>
         <w:rPr>
           <w:rFonts w:ascii="Menlo" w:hAnsi="Menlo" w:cs="Menlo"/>
@@ -7267,6 +8262,8 @@
         </w:rPr>
         <w:t>::</w:t>
       </w:r>
+      <w:proofErr w:type="spellStart"/>
+      <w:proofErr w:type="gramEnd"/>
       <w:r>
         <w:rPr>
           <w:rFonts w:ascii="Menlo" w:hAnsi="Menlo" w:cs="Menlo"/>
@@ -7278,6 +8275,7 @@
         </w:rPr>
         <w:t>get_second</w:t>
       </w:r>
+      <w:proofErr w:type="spellEnd"/>
       <w:r>
         <w:rPr>
           <w:rFonts w:ascii="Menlo" w:hAnsi="Menlo" w:cs="Menlo"/>
@@ -7367,6 +8365,7 @@
         </w:rPr>
         <w:t xml:space="preserve"> </w:t>
       </w:r>
+      <w:proofErr w:type="gramStart"/>
       <w:r>
         <w:rPr>
           <w:rFonts w:ascii="Menlo" w:hAnsi="Menlo" w:cs="Menlo"/>
@@ -7389,6 +8388,7 @@
         </w:rPr>
         <w:t>;</w:t>
       </w:r>
+      <w:proofErr w:type="gramEnd"/>
     </w:p>
     <w:p>
       <w:pPr>
@@ -7481,6 +8481,7 @@
         </w:rPr>
         <w:t xml:space="preserve"> </w:t>
       </w:r>
+      <w:proofErr w:type="gramStart"/>
       <w:r>
         <w:rPr>
           <w:rFonts w:ascii="Menlo" w:hAnsi="Menlo" w:cs="Menlo"/>
@@ -7503,6 +8504,8 @@
         </w:rPr>
         <w:t>::</w:t>
       </w:r>
+      <w:proofErr w:type="spellStart"/>
+      <w:proofErr w:type="gramEnd"/>
       <w:r>
         <w:rPr>
           <w:rFonts w:ascii="Menlo" w:hAnsi="Menlo" w:cs="Menlo"/>
@@ -7514,6 +8517,7 @@
         </w:rPr>
         <w:t>set_hour</w:t>
       </w:r>
+      <w:proofErr w:type="spellEnd"/>
       <w:r>
         <w:rPr>
           <w:rFonts w:ascii="Menlo" w:hAnsi="Menlo" w:cs="Menlo"/>
@@ -7547,7 +8551,31 @@
           <w:szCs w:val="20"/>
           <w:lang w:val="en-US"/>
         </w:rPr>
-        <w:t xml:space="preserve"> arg){</w:t>
+        <w:t xml:space="preserve"> </w:t>
+      </w:r>
+      <w:proofErr w:type="spellStart"/>
+      <w:r>
+        <w:rPr>
+          <w:rFonts w:ascii="Menlo" w:hAnsi="Menlo" w:cs="Menlo"/>
+          <w:color w:val="000000"/>
+          <w:kern w:val="0"/>
+          <w:sz w:val="20"/>
+          <w:szCs w:val="20"/>
+          <w:lang w:val="en-US"/>
+        </w:rPr>
+        <w:t>arg</w:t>
+      </w:r>
+      <w:proofErr w:type="spellEnd"/>
+      <w:r>
+        <w:rPr>
+          <w:rFonts w:ascii="Menlo" w:hAnsi="Menlo" w:cs="Menlo"/>
+          <w:color w:val="000000"/>
+          <w:kern w:val="0"/>
+          <w:sz w:val="20"/>
+          <w:szCs w:val="20"/>
+          <w:lang w:val="en-US"/>
+        </w:rPr>
+        <w:t>){</w:t>
       </w:r>
     </w:p>
     <w:p>
@@ -7579,6 +8607,7 @@
         </w:rPr>
         <w:t xml:space="preserve">    </w:t>
       </w:r>
+      <w:proofErr w:type="gramStart"/>
       <w:r>
         <w:rPr>
           <w:rFonts w:ascii="Menlo" w:hAnsi="Menlo" w:cs="Menlo"/>
@@ -7601,7 +8630,32 @@
           <w:szCs w:val="20"/>
           <w:lang w:val="en-US"/>
         </w:rPr>
-        <w:t xml:space="preserve">(arg &lt; </w:t>
+        <w:t>(</w:t>
+      </w:r>
+      <w:proofErr w:type="spellStart"/>
+      <w:proofErr w:type="gramEnd"/>
+      <w:r>
+        <w:rPr>
+          <w:rFonts w:ascii="Menlo" w:hAnsi="Menlo" w:cs="Menlo"/>
+          <w:color w:val="000000"/>
+          <w:kern w:val="0"/>
+          <w:sz w:val="20"/>
+          <w:szCs w:val="20"/>
+          <w:lang w:val="en-US"/>
+        </w:rPr>
+        <w:t>arg</w:t>
+      </w:r>
+      <w:proofErr w:type="spellEnd"/>
+      <w:r>
+        <w:rPr>
+          <w:rFonts w:ascii="Menlo" w:hAnsi="Menlo" w:cs="Menlo"/>
+          <w:color w:val="000000"/>
+          <w:kern w:val="0"/>
+          <w:sz w:val="20"/>
+          <w:szCs w:val="20"/>
+          <w:lang w:val="en-US"/>
+        </w:rPr>
+        <w:t xml:space="preserve"> &lt; </w:t>
       </w:r>
       <w:r>
         <w:rPr>
@@ -7623,7 +8677,31 @@
           <w:szCs w:val="20"/>
           <w:lang w:val="en-US"/>
         </w:rPr>
-        <w:t xml:space="preserve"> &amp;&amp; arg &gt; </w:t>
+        <w:t xml:space="preserve"> &amp;&amp; </w:t>
+      </w:r>
+      <w:proofErr w:type="spellStart"/>
+      <w:r>
+        <w:rPr>
+          <w:rFonts w:ascii="Menlo" w:hAnsi="Menlo" w:cs="Menlo"/>
+          <w:color w:val="000000"/>
+          <w:kern w:val="0"/>
+          <w:sz w:val="20"/>
+          <w:szCs w:val="20"/>
+          <w:lang w:val="en-US"/>
+        </w:rPr>
+        <w:t>arg</w:t>
+      </w:r>
+      <w:proofErr w:type="spellEnd"/>
+      <w:r>
+        <w:rPr>
+          <w:rFonts w:ascii="Menlo" w:hAnsi="Menlo" w:cs="Menlo"/>
+          <w:color w:val="000000"/>
+          <w:kern w:val="0"/>
+          <w:sz w:val="20"/>
+          <w:szCs w:val="20"/>
+          <w:lang w:val="en-US"/>
+        </w:rPr>
+        <w:t xml:space="preserve"> &gt; </w:t>
       </w:r>
       <w:r>
         <w:rPr>
@@ -7697,8 +8775,34 @@
           <w:szCs w:val="20"/>
           <w:lang w:val="en-US"/>
         </w:rPr>
-        <w:t xml:space="preserve"> = arg;</w:t>
-      </w:r>
+        <w:t xml:space="preserve"> = </w:t>
+      </w:r>
+      <w:proofErr w:type="spellStart"/>
+      <w:proofErr w:type="gramStart"/>
+      <w:r>
+        <w:rPr>
+          <w:rFonts w:ascii="Menlo" w:hAnsi="Menlo" w:cs="Menlo"/>
+          <w:color w:val="000000"/>
+          <w:kern w:val="0"/>
+          <w:sz w:val="20"/>
+          <w:szCs w:val="20"/>
+          <w:lang w:val="en-US"/>
+        </w:rPr>
+        <w:t>arg</w:t>
+      </w:r>
+      <w:proofErr w:type="spellEnd"/>
+      <w:r>
+        <w:rPr>
+          <w:rFonts w:ascii="Menlo" w:hAnsi="Menlo" w:cs="Menlo"/>
+          <w:color w:val="000000"/>
+          <w:kern w:val="0"/>
+          <w:sz w:val="20"/>
+          <w:szCs w:val="20"/>
+          <w:lang w:val="en-US"/>
+        </w:rPr>
+        <w:t>;</w:t>
+      </w:r>
+      <w:proofErr w:type="gramEnd"/>
     </w:p>
     <w:p>
       <w:pPr>
@@ -7821,6 +8925,7 @@
         </w:rPr>
         <w:t xml:space="preserve"> </w:t>
       </w:r>
+      <w:proofErr w:type="gramStart"/>
       <w:r>
         <w:rPr>
           <w:rFonts w:ascii="Menlo" w:hAnsi="Menlo" w:cs="Menlo"/>
@@ -7843,6 +8948,8 @@
         </w:rPr>
         <w:t>::</w:t>
       </w:r>
+      <w:proofErr w:type="spellStart"/>
+      <w:proofErr w:type="gramEnd"/>
       <w:r>
         <w:rPr>
           <w:rFonts w:ascii="Menlo" w:hAnsi="Menlo" w:cs="Menlo"/>
@@ -7854,6 +8961,7 @@
         </w:rPr>
         <w:t>set_minute</w:t>
       </w:r>
+      <w:proofErr w:type="spellEnd"/>
       <w:r>
         <w:rPr>
           <w:rFonts w:ascii="Menlo" w:hAnsi="Menlo" w:cs="Menlo"/>
@@ -7887,7 +8995,31 @@
           <w:szCs w:val="20"/>
           <w:lang w:val="en-US"/>
         </w:rPr>
-        <w:t xml:space="preserve"> arg){</w:t>
+        <w:t xml:space="preserve"> </w:t>
+      </w:r>
+      <w:proofErr w:type="spellStart"/>
+      <w:r>
+        <w:rPr>
+          <w:rFonts w:ascii="Menlo" w:hAnsi="Menlo" w:cs="Menlo"/>
+          <w:color w:val="000000"/>
+          <w:kern w:val="0"/>
+          <w:sz w:val="20"/>
+          <w:szCs w:val="20"/>
+          <w:lang w:val="en-US"/>
+        </w:rPr>
+        <w:t>arg</w:t>
+      </w:r>
+      <w:proofErr w:type="spellEnd"/>
+      <w:r>
+        <w:rPr>
+          <w:rFonts w:ascii="Menlo" w:hAnsi="Menlo" w:cs="Menlo"/>
+          <w:color w:val="000000"/>
+          <w:kern w:val="0"/>
+          <w:sz w:val="20"/>
+          <w:szCs w:val="20"/>
+          <w:lang w:val="en-US"/>
+        </w:rPr>
+        <w:t>){</w:t>
       </w:r>
     </w:p>
     <w:p>
@@ -7919,6 +9051,7 @@
         </w:rPr>
         <w:t xml:space="preserve">    </w:t>
       </w:r>
+      <w:proofErr w:type="gramStart"/>
       <w:r>
         <w:rPr>
           <w:rFonts w:ascii="Menlo" w:hAnsi="Menlo" w:cs="Menlo"/>
@@ -7941,7 +9074,32 @@
           <w:szCs w:val="20"/>
           <w:lang w:val="en-US"/>
         </w:rPr>
-        <w:t xml:space="preserve">(arg &lt; </w:t>
+        <w:t>(</w:t>
+      </w:r>
+      <w:proofErr w:type="spellStart"/>
+      <w:proofErr w:type="gramEnd"/>
+      <w:r>
+        <w:rPr>
+          <w:rFonts w:ascii="Menlo" w:hAnsi="Menlo" w:cs="Menlo"/>
+          <w:color w:val="000000"/>
+          <w:kern w:val="0"/>
+          <w:sz w:val="20"/>
+          <w:szCs w:val="20"/>
+          <w:lang w:val="en-US"/>
+        </w:rPr>
+        <w:t>arg</w:t>
+      </w:r>
+      <w:proofErr w:type="spellEnd"/>
+      <w:r>
+        <w:rPr>
+          <w:rFonts w:ascii="Menlo" w:hAnsi="Menlo" w:cs="Menlo"/>
+          <w:color w:val="000000"/>
+          <w:kern w:val="0"/>
+          <w:sz w:val="20"/>
+          <w:szCs w:val="20"/>
+          <w:lang w:val="en-US"/>
+        </w:rPr>
+        <w:t xml:space="preserve"> &lt; </w:t>
       </w:r>
       <w:r>
         <w:rPr>
@@ -7963,7 +9121,31 @@
           <w:szCs w:val="20"/>
           <w:lang w:val="en-US"/>
         </w:rPr>
-        <w:t xml:space="preserve"> &amp;&amp; arg &gt; </w:t>
+        <w:t xml:space="preserve"> &amp;&amp; </w:t>
+      </w:r>
+      <w:proofErr w:type="spellStart"/>
+      <w:r>
+        <w:rPr>
+          <w:rFonts w:ascii="Menlo" w:hAnsi="Menlo" w:cs="Menlo"/>
+          <w:color w:val="000000"/>
+          <w:kern w:val="0"/>
+          <w:sz w:val="20"/>
+          <w:szCs w:val="20"/>
+          <w:lang w:val="en-US"/>
+        </w:rPr>
+        <w:t>arg</w:t>
+      </w:r>
+      <w:proofErr w:type="spellEnd"/>
+      <w:r>
+        <w:rPr>
+          <w:rFonts w:ascii="Menlo" w:hAnsi="Menlo" w:cs="Menlo"/>
+          <w:color w:val="000000"/>
+          <w:kern w:val="0"/>
+          <w:sz w:val="20"/>
+          <w:szCs w:val="20"/>
+          <w:lang w:val="en-US"/>
+        </w:rPr>
+        <w:t xml:space="preserve"> &gt; </w:t>
       </w:r>
       <w:r>
         <w:rPr>
@@ -8037,8 +9219,34 @@
           <w:szCs w:val="20"/>
           <w:lang w:val="en-US"/>
         </w:rPr>
-        <w:t xml:space="preserve"> = arg;</w:t>
-      </w:r>
+        <w:t xml:space="preserve"> = </w:t>
+      </w:r>
+      <w:proofErr w:type="spellStart"/>
+      <w:proofErr w:type="gramStart"/>
+      <w:r>
+        <w:rPr>
+          <w:rFonts w:ascii="Menlo" w:hAnsi="Menlo" w:cs="Menlo"/>
+          <w:color w:val="000000"/>
+          <w:kern w:val="0"/>
+          <w:sz w:val="20"/>
+          <w:szCs w:val="20"/>
+          <w:lang w:val="en-US"/>
+        </w:rPr>
+        <w:t>arg</w:t>
+      </w:r>
+      <w:proofErr w:type="spellEnd"/>
+      <w:r>
+        <w:rPr>
+          <w:rFonts w:ascii="Menlo" w:hAnsi="Menlo" w:cs="Menlo"/>
+          <w:color w:val="000000"/>
+          <w:kern w:val="0"/>
+          <w:sz w:val="20"/>
+          <w:szCs w:val="20"/>
+          <w:lang w:val="en-US"/>
+        </w:rPr>
+        <w:t>;</w:t>
+      </w:r>
+      <w:proofErr w:type="gramEnd"/>
     </w:p>
     <w:p>
       <w:pPr>
@@ -8161,6 +9369,7 @@
         </w:rPr>
         <w:t xml:space="preserve"> </w:t>
       </w:r>
+      <w:proofErr w:type="gramStart"/>
       <w:r>
         <w:rPr>
           <w:rFonts w:ascii="Menlo" w:hAnsi="Menlo" w:cs="Menlo"/>
@@ -8183,6 +9392,8 @@
         </w:rPr>
         <w:t>::</w:t>
       </w:r>
+      <w:proofErr w:type="spellStart"/>
+      <w:proofErr w:type="gramEnd"/>
       <w:r>
         <w:rPr>
           <w:rFonts w:ascii="Menlo" w:hAnsi="Menlo" w:cs="Menlo"/>
@@ -8194,6 +9405,7 @@
         </w:rPr>
         <w:t>set_second</w:t>
       </w:r>
+      <w:proofErr w:type="spellEnd"/>
       <w:r>
         <w:rPr>
           <w:rFonts w:ascii="Menlo" w:hAnsi="Menlo" w:cs="Menlo"/>
@@ -8227,7 +9439,31 @@
           <w:szCs w:val="20"/>
           <w:lang w:val="en-US"/>
         </w:rPr>
-        <w:t xml:space="preserve"> arg){</w:t>
+        <w:t xml:space="preserve"> </w:t>
+      </w:r>
+      <w:proofErr w:type="spellStart"/>
+      <w:r>
+        <w:rPr>
+          <w:rFonts w:ascii="Menlo" w:hAnsi="Menlo" w:cs="Menlo"/>
+          <w:color w:val="000000"/>
+          <w:kern w:val="0"/>
+          <w:sz w:val="20"/>
+          <w:szCs w:val="20"/>
+          <w:lang w:val="en-US"/>
+        </w:rPr>
+        <w:t>arg</w:t>
+      </w:r>
+      <w:proofErr w:type="spellEnd"/>
+      <w:r>
+        <w:rPr>
+          <w:rFonts w:ascii="Menlo" w:hAnsi="Menlo" w:cs="Menlo"/>
+          <w:color w:val="000000"/>
+          <w:kern w:val="0"/>
+          <w:sz w:val="20"/>
+          <w:szCs w:val="20"/>
+          <w:lang w:val="en-US"/>
+        </w:rPr>
+        <w:t>){</w:t>
       </w:r>
     </w:p>
     <w:p>
@@ -8259,6 +9495,7 @@
         </w:rPr>
         <w:t xml:space="preserve">    </w:t>
       </w:r>
+      <w:proofErr w:type="gramStart"/>
       <w:r>
         <w:rPr>
           <w:rFonts w:ascii="Menlo" w:hAnsi="Menlo" w:cs="Menlo"/>
@@ -8281,7 +9518,32 @@
           <w:szCs w:val="20"/>
           <w:lang w:val="en-US"/>
         </w:rPr>
-        <w:t xml:space="preserve">(arg &lt; </w:t>
+        <w:t>(</w:t>
+      </w:r>
+      <w:proofErr w:type="spellStart"/>
+      <w:proofErr w:type="gramEnd"/>
+      <w:r>
+        <w:rPr>
+          <w:rFonts w:ascii="Menlo" w:hAnsi="Menlo" w:cs="Menlo"/>
+          <w:color w:val="000000"/>
+          <w:kern w:val="0"/>
+          <w:sz w:val="20"/>
+          <w:szCs w:val="20"/>
+          <w:lang w:val="en-US"/>
+        </w:rPr>
+        <w:t>arg</w:t>
+      </w:r>
+      <w:proofErr w:type="spellEnd"/>
+      <w:r>
+        <w:rPr>
+          <w:rFonts w:ascii="Menlo" w:hAnsi="Menlo" w:cs="Menlo"/>
+          <w:color w:val="000000"/>
+          <w:kern w:val="0"/>
+          <w:sz w:val="20"/>
+          <w:szCs w:val="20"/>
+          <w:lang w:val="en-US"/>
+        </w:rPr>
+        <w:t xml:space="preserve"> &lt; </w:t>
       </w:r>
       <w:r>
         <w:rPr>
@@ -8303,7 +9565,31 @@
           <w:szCs w:val="20"/>
           <w:lang w:val="en-US"/>
         </w:rPr>
-        <w:t xml:space="preserve"> &amp;&amp; arg &gt; </w:t>
+        <w:t xml:space="preserve"> &amp;&amp; </w:t>
+      </w:r>
+      <w:proofErr w:type="spellStart"/>
+      <w:r>
+        <w:rPr>
+          <w:rFonts w:ascii="Menlo" w:hAnsi="Menlo" w:cs="Menlo"/>
+          <w:color w:val="000000"/>
+          <w:kern w:val="0"/>
+          <w:sz w:val="20"/>
+          <w:szCs w:val="20"/>
+          <w:lang w:val="en-US"/>
+        </w:rPr>
+        <w:t>arg</w:t>
+      </w:r>
+      <w:proofErr w:type="spellEnd"/>
+      <w:r>
+        <w:rPr>
+          <w:rFonts w:ascii="Menlo" w:hAnsi="Menlo" w:cs="Menlo"/>
+          <w:color w:val="000000"/>
+          <w:kern w:val="0"/>
+          <w:sz w:val="20"/>
+          <w:szCs w:val="20"/>
+          <w:lang w:val="en-US"/>
+        </w:rPr>
+        <w:t xml:space="preserve"> &gt; </w:t>
       </w:r>
       <w:r>
         <w:rPr>
@@ -8377,8 +9663,34 @@
           <w:szCs w:val="20"/>
           <w:lang w:val="en-US"/>
         </w:rPr>
-        <w:t xml:space="preserve"> = arg;</w:t>
-      </w:r>
+        <w:t xml:space="preserve"> = </w:t>
+      </w:r>
+      <w:proofErr w:type="spellStart"/>
+      <w:proofErr w:type="gramStart"/>
+      <w:r>
+        <w:rPr>
+          <w:rFonts w:ascii="Menlo" w:hAnsi="Menlo" w:cs="Menlo"/>
+          <w:color w:val="000000"/>
+          <w:kern w:val="0"/>
+          <w:sz w:val="20"/>
+          <w:szCs w:val="20"/>
+          <w:lang w:val="en-US"/>
+        </w:rPr>
+        <w:t>arg</w:t>
+      </w:r>
+      <w:proofErr w:type="spellEnd"/>
+      <w:r>
+        <w:rPr>
+          <w:rFonts w:ascii="Menlo" w:hAnsi="Menlo" w:cs="Menlo"/>
+          <w:color w:val="000000"/>
+          <w:kern w:val="0"/>
+          <w:sz w:val="20"/>
+          <w:szCs w:val="20"/>
+          <w:lang w:val="en-US"/>
+        </w:rPr>
+        <w:t>;</w:t>
+      </w:r>
+      <w:proofErr w:type="gramEnd"/>
     </w:p>
     <w:p>
       <w:pPr>
@@ -8501,6 +9813,7 @@
         </w:rPr>
         <w:t xml:space="preserve"> </w:t>
       </w:r>
+      <w:proofErr w:type="gramStart"/>
       <w:r>
         <w:rPr>
           <w:rFonts w:ascii="Menlo" w:hAnsi="Menlo" w:cs="Menlo"/>
@@ -8523,6 +9836,7 @@
         </w:rPr>
         <w:t>::</w:t>
       </w:r>
+      <w:proofErr w:type="gramEnd"/>
       <w:r>
         <w:rPr>
           <w:rFonts w:ascii="Menlo" w:hAnsi="Menlo" w:cs="Menlo"/>
@@ -8595,8 +9909,21 @@
           <w:szCs w:val="20"/>
           <w:lang w:val="en-US"/>
         </w:rPr>
-        <w:t>++;</w:t>
-      </w:r>
+        <w:t>+</w:t>
+      </w:r>
+      <w:proofErr w:type="gramStart"/>
+      <w:r>
+        <w:rPr>
+          <w:rFonts w:ascii="Menlo" w:hAnsi="Menlo" w:cs="Menlo"/>
+          <w:color w:val="000000"/>
+          <w:kern w:val="0"/>
+          <w:sz w:val="20"/>
+          <w:szCs w:val="20"/>
+          <w:lang w:val="en-US"/>
+        </w:rPr>
+        <w:t>+;</w:t>
+      </w:r>
+      <w:proofErr w:type="gramEnd"/>
     </w:p>
     <w:p>
       <w:pPr>
@@ -8627,6 +9954,7 @@
         </w:rPr>
         <w:t xml:space="preserve">    </w:t>
       </w:r>
+      <w:proofErr w:type="gramStart"/>
       <w:r>
         <w:rPr>
           <w:rFonts w:ascii="Menlo" w:hAnsi="Menlo" w:cs="Menlo"/>
@@ -8651,6 +9979,7 @@
         </w:rPr>
         <w:t>(</w:t>
       </w:r>
+      <w:proofErr w:type="gramEnd"/>
       <w:r>
         <w:rPr>
           <w:rFonts w:ascii="Menlo" w:hAnsi="Menlo" w:cs="Menlo"/>
@@ -8747,6 +10076,7 @@
         </w:rPr>
         <w:t xml:space="preserve"> = </w:t>
       </w:r>
+      <w:proofErr w:type="gramStart"/>
       <w:r>
         <w:rPr>
           <w:rFonts w:ascii="Menlo" w:hAnsi="Menlo" w:cs="Menlo"/>
@@ -8769,6 +10099,7 @@
         </w:rPr>
         <w:t>;</w:t>
       </w:r>
+      <w:proofErr w:type="gramEnd"/>
     </w:p>
     <w:p>
       <w:pPr>
@@ -8819,8 +10150,21 @@
           <w:szCs w:val="20"/>
           <w:lang w:val="en-US"/>
         </w:rPr>
-        <w:t>++;</w:t>
-      </w:r>
+        <w:t>+</w:t>
+      </w:r>
+      <w:proofErr w:type="gramStart"/>
+      <w:r>
+        <w:rPr>
+          <w:rFonts w:ascii="Menlo" w:hAnsi="Menlo" w:cs="Menlo"/>
+          <w:color w:val="000000"/>
+          <w:kern w:val="0"/>
+          <w:sz w:val="20"/>
+          <w:szCs w:val="20"/>
+          <w:lang w:val="en-US"/>
+        </w:rPr>
+        <w:t>+;</w:t>
+      </w:r>
+      <w:proofErr w:type="gramEnd"/>
     </w:p>
     <w:p>
       <w:pPr>
@@ -8851,6 +10195,7 @@
         </w:rPr>
         <w:t xml:space="preserve">        </w:t>
       </w:r>
+      <w:proofErr w:type="gramStart"/>
       <w:r>
         <w:rPr>
           <w:rFonts w:ascii="Menlo" w:hAnsi="Menlo" w:cs="Menlo"/>
@@ -8875,6 +10220,7 @@
         </w:rPr>
         <w:t>(</w:t>
       </w:r>
+      <w:proofErr w:type="gramEnd"/>
       <w:r>
         <w:rPr>
           <w:rFonts w:ascii="Menlo" w:hAnsi="Menlo" w:cs="Menlo"/>
@@ -8971,6 +10317,7 @@
         </w:rPr>
         <w:t xml:space="preserve"> = </w:t>
       </w:r>
+      <w:proofErr w:type="gramStart"/>
       <w:r>
         <w:rPr>
           <w:rFonts w:ascii="Menlo" w:hAnsi="Menlo" w:cs="Menlo"/>
@@ -8993,6 +10340,7 @@
         </w:rPr>
         <w:t>;</w:t>
       </w:r>
+      <w:proofErr w:type="gramEnd"/>
     </w:p>
     <w:p>
       <w:pPr>
@@ -9089,6 +10437,7 @@
         </w:rPr>
         <w:t xml:space="preserve">) % </w:t>
       </w:r>
+      <w:proofErr w:type="gramStart"/>
       <w:r>
         <w:rPr>
           <w:rFonts w:ascii="Menlo" w:hAnsi="Menlo" w:cs="Menlo"/>
@@ -9111,6 +10460,7 @@
         </w:rPr>
         <w:t>;</w:t>
       </w:r>
+      <w:proofErr w:type="gramEnd"/>
     </w:p>
     <w:p>
       <w:pPr>
@@ -9263,6 +10613,7 @@
         </w:rPr>
         <w:t xml:space="preserve"> </w:t>
       </w:r>
+      <w:proofErr w:type="gramStart"/>
       <w:r>
         <w:rPr>
           <w:rFonts w:ascii="Menlo" w:hAnsi="Menlo" w:cs="Menlo"/>
@@ -9285,6 +10636,7 @@
         </w:rPr>
         <w:t>::</w:t>
       </w:r>
+      <w:proofErr w:type="gramEnd"/>
       <w:r>
         <w:rPr>
           <w:rFonts w:ascii="Menlo" w:hAnsi="Menlo" w:cs="Menlo"/>
@@ -9357,8 +10709,21 @@
           <w:szCs w:val="20"/>
           <w:lang w:val="en-US"/>
         </w:rPr>
-        <w:t>--;</w:t>
-      </w:r>
+        <w:t>-</w:t>
+      </w:r>
+      <w:proofErr w:type="gramStart"/>
+      <w:r>
+        <w:rPr>
+          <w:rFonts w:ascii="Menlo" w:hAnsi="Menlo" w:cs="Menlo"/>
+          <w:color w:val="000000"/>
+          <w:kern w:val="0"/>
+          <w:sz w:val="20"/>
+          <w:szCs w:val="20"/>
+          <w:lang w:val="en-US"/>
+        </w:rPr>
+        <w:t>-;</w:t>
+      </w:r>
+      <w:proofErr w:type="gramEnd"/>
     </w:p>
     <w:p>
       <w:pPr>
@@ -9389,6 +10754,7 @@
         </w:rPr>
         <w:t xml:space="preserve">    </w:t>
       </w:r>
+      <w:proofErr w:type="gramStart"/>
       <w:r>
         <w:rPr>
           <w:rFonts w:ascii="Menlo" w:hAnsi="Menlo" w:cs="Menlo"/>
@@ -9413,6 +10779,7 @@
         </w:rPr>
         <w:t>(</w:t>
       </w:r>
+      <w:proofErr w:type="gramEnd"/>
       <w:r>
         <w:rPr>
           <w:rFonts w:ascii="Menlo" w:hAnsi="Menlo" w:cs="Menlo"/>
@@ -9510,6 +10877,7 @@
         </w:rPr>
         <w:t xml:space="preserve"> = </w:t>
       </w:r>
+      <w:proofErr w:type="gramStart"/>
       <w:r>
         <w:rPr>
           <w:rFonts w:ascii="Menlo" w:hAnsi="Menlo" w:cs="Menlo"/>
@@ -9532,6 +10900,7 @@
         </w:rPr>
         <w:t>;</w:t>
       </w:r>
+      <w:proofErr w:type="gramEnd"/>
     </w:p>
     <w:p>
       <w:pPr>
@@ -9582,8 +10951,21 @@
           <w:szCs w:val="20"/>
           <w:lang w:val="en-US"/>
         </w:rPr>
-        <w:t>--;</w:t>
-      </w:r>
+        <w:t>-</w:t>
+      </w:r>
+      <w:proofErr w:type="gramStart"/>
+      <w:r>
+        <w:rPr>
+          <w:rFonts w:ascii="Menlo" w:hAnsi="Menlo" w:cs="Menlo"/>
+          <w:color w:val="000000"/>
+          <w:kern w:val="0"/>
+          <w:sz w:val="20"/>
+          <w:szCs w:val="20"/>
+          <w:lang w:val="en-US"/>
+        </w:rPr>
+        <w:t>-;</w:t>
+      </w:r>
+      <w:proofErr w:type="gramEnd"/>
     </w:p>
     <w:p>
       <w:pPr>
@@ -9614,6 +10996,7 @@
         </w:rPr>
         <w:t xml:space="preserve">        </w:t>
       </w:r>
+      <w:proofErr w:type="gramStart"/>
       <w:r>
         <w:rPr>
           <w:rFonts w:ascii="Menlo" w:hAnsi="Menlo" w:cs="Menlo"/>
@@ -9638,6 +11021,7 @@
         </w:rPr>
         <w:t>(</w:t>
       </w:r>
+      <w:proofErr w:type="gramEnd"/>
       <w:r>
         <w:rPr>
           <w:rFonts w:ascii="Menlo" w:hAnsi="Menlo" w:cs="Menlo"/>
@@ -9734,6 +11118,7 @@
         </w:rPr>
         <w:t xml:space="preserve"> = </w:t>
       </w:r>
+      <w:proofErr w:type="gramStart"/>
       <w:r>
         <w:rPr>
           <w:rFonts w:ascii="Menlo" w:hAnsi="Menlo" w:cs="Menlo"/>
@@ -9756,6 +11141,7 @@
         </w:rPr>
         <w:t>;</w:t>
       </w:r>
+      <w:proofErr w:type="gramEnd"/>
     </w:p>
     <w:p>
       <w:pPr>
@@ -9806,8 +11192,21 @@
           <w:szCs w:val="20"/>
           <w:lang w:val="en-US"/>
         </w:rPr>
-        <w:t>--;</w:t>
-      </w:r>
+        <w:t>-</w:t>
+      </w:r>
+      <w:proofErr w:type="gramStart"/>
+      <w:r>
+        <w:rPr>
+          <w:rFonts w:ascii="Menlo" w:hAnsi="Menlo" w:cs="Menlo"/>
+          <w:color w:val="000000"/>
+          <w:kern w:val="0"/>
+          <w:sz w:val="20"/>
+          <w:szCs w:val="20"/>
+          <w:lang w:val="en-US"/>
+        </w:rPr>
+        <w:t>-;</w:t>
+      </w:r>
+      <w:proofErr w:type="gramEnd"/>
     </w:p>
     <w:p>
       <w:pPr>
@@ -9838,6 +11237,7 @@
         </w:rPr>
         <w:t xml:space="preserve">            </w:t>
       </w:r>
+      <w:proofErr w:type="gramStart"/>
       <w:r>
         <w:rPr>
           <w:rFonts w:ascii="Menlo" w:hAnsi="Menlo" w:cs="Menlo"/>
@@ -9862,6 +11262,7 @@
         </w:rPr>
         <w:t>(</w:t>
       </w:r>
+      <w:proofErr w:type="gramEnd"/>
       <w:r>
         <w:rPr>
           <w:rFonts w:ascii="Menlo" w:hAnsi="Menlo" w:cs="Menlo"/>
@@ -9958,6 +11359,7 @@
         </w:rPr>
         <w:t xml:space="preserve"> = </w:t>
       </w:r>
+      <w:proofErr w:type="gramStart"/>
       <w:r>
         <w:rPr>
           <w:rFonts w:ascii="Menlo" w:hAnsi="Menlo" w:cs="Menlo"/>
@@ -9980,6 +11382,7 @@
         </w:rPr>
         <w:t>;</w:t>
       </w:r>
+      <w:proofErr w:type="gramEnd"/>
     </w:p>
     <w:p>
       <w:pPr>
@@ -10162,6 +11565,7 @@
         </w:rPr>
         <w:t xml:space="preserve"> </w:t>
       </w:r>
+      <w:proofErr w:type="gramStart"/>
       <w:r>
         <w:rPr>
           <w:rFonts w:ascii="Menlo" w:hAnsi="Menlo" w:cs="Menlo"/>
@@ -10182,8 +11586,21 @@
           <w:szCs w:val="20"/>
           <w:lang w:val="en-US"/>
         </w:rPr>
-        <w:t xml:space="preserve">:: </w:t>
-      </w:r>
+        <w:t>::</w:t>
+      </w:r>
+      <w:proofErr w:type="gramEnd"/>
+      <w:r>
+        <w:rPr>
+          <w:rFonts w:ascii="Menlo" w:hAnsi="Menlo" w:cs="Menlo"/>
+          <w:color w:val="000000"/>
+          <w:kern w:val="0"/>
+          <w:sz w:val="20"/>
+          <w:szCs w:val="20"/>
+          <w:lang w:val="en-US"/>
+        </w:rPr>
+        <w:t xml:space="preserve"> </w:t>
+      </w:r>
+      <w:proofErr w:type="spellStart"/>
       <w:r>
         <w:rPr>
           <w:rFonts w:ascii="Menlo" w:hAnsi="Menlo" w:cs="Menlo"/>
@@ -10195,6 +11612,7 @@
         </w:rPr>
         <w:t>add_seconds</w:t>
       </w:r>
+      <w:proofErr w:type="spellEnd"/>
       <w:r>
         <w:rPr>
           <w:rFonts w:ascii="Menlo" w:hAnsi="Menlo" w:cs="Menlo"/>
@@ -10306,6 +11724,7 @@
         </w:rPr>
         <w:t xml:space="preserve">) </w:t>
       </w:r>
+      <w:proofErr w:type="gramStart"/>
       <w:r>
         <w:rPr>
           <w:rFonts w:ascii="Menlo" w:hAnsi="Menlo" w:cs="Menlo"/>
@@ -10330,6 +11749,7 @@
         </w:rPr>
         <w:t>;</w:t>
       </w:r>
+      <w:proofErr w:type="gramEnd"/>
     </w:p>
     <w:p>
       <w:pPr>
@@ -10412,8 +11832,33 @@
           <w:szCs w:val="20"/>
           <w:lang w:val="en-US"/>
         </w:rPr>
-        <w:t xml:space="preserve"> total_seconds = </w:t>
-      </w:r>
+        <w:t xml:space="preserve"> </w:t>
+      </w:r>
+      <w:proofErr w:type="spellStart"/>
+      <w:r>
+        <w:rPr>
+          <w:rFonts w:ascii="Menlo" w:hAnsi="Menlo" w:cs="Menlo"/>
+          <w:color w:val="000000"/>
+          <w:kern w:val="0"/>
+          <w:sz w:val="20"/>
+          <w:szCs w:val="20"/>
+          <w:lang w:val="en-US"/>
+        </w:rPr>
+        <w:t>total_seconds</w:t>
+      </w:r>
+      <w:proofErr w:type="spellEnd"/>
+      <w:r>
+        <w:rPr>
+          <w:rFonts w:ascii="Menlo" w:hAnsi="Menlo" w:cs="Menlo"/>
+          <w:color w:val="000000"/>
+          <w:kern w:val="0"/>
+          <w:sz w:val="20"/>
+          <w:szCs w:val="20"/>
+          <w:lang w:val="en-US"/>
+        </w:rPr>
+        <w:t xml:space="preserve"> = </w:t>
+      </w:r>
+      <w:proofErr w:type="spellStart"/>
       <w:r>
         <w:rPr>
           <w:rFonts w:ascii="Menlo" w:hAnsi="Menlo" w:cs="Menlo"/>
@@ -10423,18 +11868,43 @@
           <w:szCs w:val="20"/>
           <w:lang w:val="en-US"/>
         </w:rPr>
-        <w:t>hms_to_sec</w:t>
-      </w:r>
-      <w:r>
-        <w:rPr>
-          <w:rFonts w:ascii="Menlo" w:hAnsi="Menlo" w:cs="Menlo"/>
-          <w:color w:val="000000"/>
-          <w:kern w:val="0"/>
-          <w:sz w:val="20"/>
-          <w:szCs w:val="20"/>
-          <w:lang w:val="en-US"/>
-        </w:rPr>
-        <w:t>() + s;</w:t>
+        <w:t>hms_to_</w:t>
+      </w:r>
+      <w:proofErr w:type="gramStart"/>
+      <w:r>
+        <w:rPr>
+          <w:rFonts w:ascii="Menlo" w:hAnsi="Menlo" w:cs="Menlo"/>
+          <w:color w:val="326D74"/>
+          <w:kern w:val="0"/>
+          <w:sz w:val="20"/>
+          <w:szCs w:val="20"/>
+          <w:lang w:val="en-US"/>
+        </w:rPr>
+        <w:t>sec</w:t>
+      </w:r>
+      <w:proofErr w:type="spellEnd"/>
+      <w:r>
+        <w:rPr>
+          <w:rFonts w:ascii="Menlo" w:hAnsi="Menlo" w:cs="Menlo"/>
+          <w:color w:val="000000"/>
+          <w:kern w:val="0"/>
+          <w:sz w:val="20"/>
+          <w:szCs w:val="20"/>
+          <w:lang w:val="en-US"/>
+        </w:rPr>
+        <w:t>(</w:t>
+      </w:r>
+      <w:proofErr w:type="gramEnd"/>
+      <w:r>
+        <w:rPr>
+          <w:rFonts w:ascii="Menlo" w:hAnsi="Menlo" w:cs="Menlo"/>
+          <w:color w:val="000000"/>
+          <w:kern w:val="0"/>
+          <w:sz w:val="20"/>
+          <w:szCs w:val="20"/>
+          <w:lang w:val="en-US"/>
+        </w:rPr>
+        <w:t>) + s;</w:t>
       </w:r>
     </w:p>
     <w:p>
@@ -10466,6 +11936,7 @@
         </w:rPr>
         <w:t xml:space="preserve">    </w:t>
       </w:r>
+      <w:proofErr w:type="spellStart"/>
       <w:r>
         <w:rPr>
           <w:rFonts w:ascii="Menlo" w:hAnsi="Menlo" w:cs="Menlo"/>
@@ -10477,17 +11948,44 @@
         </w:rPr>
         <w:t>sec_to_hms</w:t>
       </w:r>
-      <w:r>
-        <w:rPr>
-          <w:rFonts w:ascii="Menlo" w:hAnsi="Menlo" w:cs="Menlo"/>
-          <w:color w:val="000000"/>
-          <w:kern w:val="0"/>
-          <w:sz w:val="20"/>
-          <w:szCs w:val="20"/>
-          <w:lang w:val="en-US"/>
-        </w:rPr>
-        <w:t>(total_seconds);</w:t>
-      </w:r>
+      <w:proofErr w:type="spellEnd"/>
+      <w:r>
+        <w:rPr>
+          <w:rFonts w:ascii="Menlo" w:hAnsi="Menlo" w:cs="Menlo"/>
+          <w:color w:val="000000"/>
+          <w:kern w:val="0"/>
+          <w:sz w:val="20"/>
+          <w:szCs w:val="20"/>
+          <w:lang w:val="en-US"/>
+        </w:rPr>
+        <w:t>(</w:t>
+      </w:r>
+      <w:proofErr w:type="spellStart"/>
+      <w:r>
+        <w:rPr>
+          <w:rFonts w:ascii="Menlo" w:hAnsi="Menlo" w:cs="Menlo"/>
+          <w:color w:val="000000"/>
+          <w:kern w:val="0"/>
+          <w:sz w:val="20"/>
+          <w:szCs w:val="20"/>
+          <w:lang w:val="en-US"/>
+        </w:rPr>
+        <w:t>total_seconds</w:t>
+      </w:r>
+      <w:proofErr w:type="spellEnd"/>
+      <w:proofErr w:type="gramStart"/>
+      <w:r>
+        <w:rPr>
+          <w:rFonts w:ascii="Menlo" w:hAnsi="Menlo" w:cs="Menlo"/>
+          <w:color w:val="000000"/>
+          <w:kern w:val="0"/>
+          <w:sz w:val="20"/>
+          <w:szCs w:val="20"/>
+          <w:lang w:val="en-US"/>
+        </w:rPr>
+        <w:t>);</w:t>
+      </w:r>
+      <w:proofErr w:type="gramEnd"/>
     </w:p>
     <w:p>
       <w:pPr>

</xml_diff>